<commit_message>
79 - English presentation ( https://italent.cloudapp.net:9443/ccm/web/projects/iTalent#action=com.ibm.team.workitem.viewWorkItem&id=79 )
</commit_message>
<xml_diff>
--- a/italent/documents/english/EnglishPresentation.docx
+++ b/italent/documents/english/EnglishPresentation.docx
@@ -1,6 +1,6 @@
 
 <file path=word/document.xml><?xml version="1.0" encoding="utf-8"?>
-<w:document xmlns:wpc="http://schemas.microsoft.com/office/word/2010/wordprocessingCanvas" xmlns:mc="http://schemas.openxmlformats.org/markup-compatibility/2006" xmlns:o="urn:schemas-microsoft-com:office:office" xmlns:r="http://schemas.openxmlformats.org/officeDocument/2006/relationships" xmlns:m="http://schemas.openxmlformats.org/officeDocument/2006/math" xmlns:v="urn:schemas-microsoft-com:vml" xmlns:wp14="http://schemas.microsoft.com/office/word/2010/wordprocessingDrawing" xmlns:wp="http://schemas.openxmlformats.org/drawingml/2006/wordprocessingDrawing" xmlns:w10="urn:schemas-microsoft-com:office:word" xmlns:w="http://schemas.openxmlformats.org/wordprocessingml/2006/main" xmlns:w14="http://schemas.microsoft.com/office/word/2010/wordml" xmlns:w15="http://schemas.microsoft.com/office/word/2012/wordml" xmlns:wpg="http://schemas.microsoft.com/office/word/2010/wordprocessingGroup" xmlns:wpi="http://schemas.microsoft.com/office/word/2010/wordprocessingInk" xmlns:wne="http://schemas.microsoft.com/office/word/2006/wordml" xmlns:wps="http://schemas.microsoft.com/office/word/2010/wordprocessingShape" mc:Ignorable="w14 w15 wp14">
+<w:document xmlns:wpc="http://schemas.microsoft.com/office/word/2010/wordprocessingCanvas" xmlns:mo="http://schemas.microsoft.com/office/mac/office/2008/main" xmlns:mc="http://schemas.openxmlformats.org/markup-compatibility/2006" xmlns:mv="urn:schemas-microsoft-com:mac:vml" xmlns:o="urn:schemas-microsoft-com:office:office" xmlns:r="http://schemas.openxmlformats.org/officeDocument/2006/relationships" xmlns:m="http://schemas.openxmlformats.org/officeDocument/2006/math" xmlns:v="urn:schemas-microsoft-com:vml" xmlns:wp14="http://schemas.microsoft.com/office/word/2010/wordprocessingDrawing" xmlns:wp="http://schemas.openxmlformats.org/drawingml/2006/wordprocessingDrawing" xmlns:w10="urn:schemas-microsoft-com:office:word" xmlns:w="http://schemas.openxmlformats.org/wordprocessingml/2006/main" xmlns:w14="http://schemas.microsoft.com/office/word/2010/wordml" xmlns:wpg="http://schemas.microsoft.com/office/word/2010/wordprocessingGroup" xmlns:wpi="http://schemas.microsoft.com/office/word/2010/wordprocessingInk" xmlns:wne="http://schemas.microsoft.com/office/word/2006/wordml" xmlns:wps="http://schemas.microsoft.com/office/word/2010/wordprocessingShape" mc:Ignorable="w14 wp14">
   <w:body>
     <w:p>
       <w:pPr>
@@ -619,7 +619,7 @@
       <w:bookmarkEnd w:id="0"/>
     </w:p>
     <w:p>
-      <w:hyperlink r:id="rId8" w:history="1">
+      <w:hyperlink r:id="rId9" w:history="1">
         <w:r>
           <w:rPr>
             <w:rStyle w:val="Hyperlink"/>
@@ -631,10 +631,22 @@
     <w:p/>
     <w:p>
       <w:r>
-        <w:t xml:space="preserve">Goodmorning everybody, as </w:t>
-      </w:r>
-      <w:r>
-        <w:t>students of the PXL we were asked to create a platform for the italent course. We will try to give you a brief insight in how we accomplished this task.</w:t>
+        <w:t>Good</w:t>
+      </w:r>
+      <w:r>
+        <w:t xml:space="preserve"> </w:t>
+      </w:r>
+      <w:r>
+        <w:t xml:space="preserve">morning everybody, as </w:t>
+      </w:r>
+      <w:r>
+        <w:t>students of the PXL we were asked to create a platform for the i</w:t>
+      </w:r>
+      <w:r>
+        <w:t>t</w:t>
+      </w:r>
+      <w:r>
+        <w:t>alent course. We will try to give you a brief insight in how we accomplished this task.</w:t>
       </w:r>
     </w:p>
     <w:p>
@@ -688,7 +700,10 @@
     </w:p>
     <w:p>
       <w:r>
-        <w:t>As IT-students of PXL, w</w:t>
+        <w:t xml:space="preserve">As IT </w:t>
+      </w:r>
+      <w:r>
+        <w:t>students of PXL, w</w:t>
       </w:r>
       <w:r>
         <w:t>e were asked to c</w:t>
@@ -700,21 +715,21 @@
         <w:t>course.</w:t>
       </w:r>
       <w:r>
-        <w:t xml:space="preserve"> This platform will be used cross-department to provide students with ideas and stimulate collaboration between departments. </w:t>
-      </w:r>
-    </w:p>
-    <w:p>
-      <w:r>
-        <w:t xml:space="preserve">We accomplished most of the </w:t>
-      </w:r>
-      <w:r>
-        <w:t xml:space="preserve">technical </w:t>
-      </w:r>
-      <w:r>
-        <w:t xml:space="preserve">workload at home.  Meetings with clients and coaches were organized in the PXL buildings and team meetings were held using Skype or face to face at </w:t>
-      </w:r>
-      <w:r>
-        <w:t xml:space="preserve">OfficeCenter or various locations. </w:t>
+        <w:t xml:space="preserve"> This platform will be used to provide students with ideas and stimulate collaboration between departments. </w:t>
+      </w:r>
+    </w:p>
+    <w:p>
+      <w:r>
+        <w:t xml:space="preserve">We accomplished most of the technical workload at home.  Meetings with clients and coaches were organized in the PXL buildings and team meetings were held using Skype or face to face at </w:t>
+      </w:r>
+      <w:r>
+        <w:t xml:space="preserve">OfficeCenter or various </w:t>
+      </w:r>
+      <w:r>
+        <w:t xml:space="preserve">other </w:t>
+      </w:r>
+      <w:r>
+        <w:t xml:space="preserve">locations. </w:t>
       </w:r>
     </w:p>
     <w:p>
@@ -729,7 +744,13 @@
     </w:p>
     <w:p>
       <w:r>
-        <w:t>Students, teachers and potentially companies can post their ideas on this online platform but that doesn’t mean they have to get involved. The platform is a pure ideas-pitcher.</w:t>
+        <w:t>Students, teachers and potentially companies can post their ideas on this online platform but that doesn’t mean they have to get involve</w:t>
+      </w:r>
+      <w:r>
+        <w:t xml:space="preserve">d. The platform is purely an ideas </w:t>
+      </w:r>
+      <w:r>
+        <w:t>pitcher.</w:t>
       </w:r>
     </w:p>
     <w:p>
@@ -770,7 +791,13 @@
         </w:numPr>
       </w:pPr>
       <w:r>
-        <w:t>Dennie was mostly into security</w:t>
+        <w:t xml:space="preserve">Dennie </w:t>
+      </w:r>
+      <w:r>
+        <w:t xml:space="preserve">set up a basic Spring Boot backend and some </w:t>
+      </w:r>
+      <w:r>
+        <w:t>security</w:t>
       </w:r>
     </w:p>
     <w:p>
@@ -790,10 +817,55 @@
     </w:p>
     <w:p>
       <w:r>
-        <w:t>Our goal was to create a web-based future-proof and secure Single Page Application with opensourc</w:t>
-      </w:r>
-      <w:r>
-        <w:t>e libraries and new techniques. We started the creation of the platform by creating a plan. This plan was obviously intended to meet the requirements but we soon realized that the requirements were more fuzzy than we first tought. So this plan is in current development and we dediced to go ‘Agile’.</w:t>
+        <w:t>Our goal was to create a web-based</w:t>
+      </w:r>
+      <w:r>
+        <w:t xml:space="preserve"> future-proof and secure Single Page Application with open</w:t>
+      </w:r>
+      <w:r>
+        <w:t xml:space="preserve"> </w:t>
+      </w:r>
+      <w:r>
+        <w:t>sourc</w:t>
+      </w:r>
+      <w:r>
+        <w:t xml:space="preserve">e libraries and new techniques. We started the creation of the platform by </w:t>
+      </w:r>
+      <w:r>
+        <w:t>forming</w:t>
+      </w:r>
+      <w:r>
+        <w:t xml:space="preserve"> a plan. This plan was obviously intended to meet the requirements but we soon realized that the requirements were </w:t>
+      </w:r>
+      <w:r>
+        <w:t>fuzzier</w:t>
+      </w:r>
+      <w:r>
+        <w:t xml:space="preserve"> than we first t</w:t>
+      </w:r>
+      <w:r>
+        <w:t>h</w:t>
+      </w:r>
+      <w:r>
+        <w:t xml:space="preserve">ought. </w:t>
+      </w:r>
+      <w:r>
+        <w:t>T</w:t>
+      </w:r>
+      <w:r>
+        <w:t xml:space="preserve">his </w:t>
+      </w:r>
+      <w:r>
+        <w:t xml:space="preserve">initial </w:t>
+      </w:r>
+      <w:r>
+        <w:t xml:space="preserve">plan is </w:t>
+      </w:r>
+      <w:r>
+        <w:t>currently still in development, but we decid</w:t>
+      </w:r>
+      <w:r>
+        <w:t>ed to go ‘Agile’.</w:t>
       </w:r>
     </w:p>
     <w:p>
@@ -831,20 +903,70 @@
         <w:t>As a first step, we brainstormed a lot. We created an</w:t>
       </w:r>
       <w:r>
-        <w:t xml:space="preserve"> initial analysis and were surprised to see that everyone had a different idea on how we should move on. So we decided to arrange some more meeting to discuss how we could meet the goals that were requested. </w:t>
-      </w:r>
-    </w:p>
-    <w:p>
-      <w:r>
-        <w:t>Next, we started the analysis process while some of us were looking into the technical details of the application. We tried to get solutions for technical issues we were sure we had to overcome.</w:t>
+        <w:t xml:space="preserve"> initial </w:t>
+      </w:r>
+      <w:r>
+        <w:t xml:space="preserve">exploring </w:t>
+      </w:r>
+      <w:r>
+        <w:t xml:space="preserve">analysis and </w:t>
+      </w:r>
+      <w:r>
+        <w:t>realized</w:t>
+      </w:r>
+      <w:r>
+        <w:t xml:space="preserve"> that everyone had a different idea on how we should move on. So we decided to arrange some more meeting to discuss how we could meet the goals that were requested</w:t>
+      </w:r>
+      <w:r>
+        <w:t xml:space="preserve"> and at the same time combine our visions</w:t>
+      </w:r>
+      <w:r>
+        <w:t xml:space="preserve">. </w:t>
+      </w:r>
+    </w:p>
+    <w:p>
+      <w:r>
+        <w:t xml:space="preserve">Next, we started </w:t>
+      </w:r>
+      <w:r>
+        <w:t>the</w:t>
+      </w:r>
+      <w:r>
+        <w:t xml:space="preserve"> deeper </w:t>
+      </w:r>
+      <w:r>
+        <w:t>analysis process while some of us were looking into the technical details of the application. We tried to get solutions for technical issues we were sure we had to overcome.</w:t>
       </w:r>
       <w:r>
         <w:br/>
-        <w:t xml:space="preserve">for example: how shall we upload videos or pictures? Will we link to them or host them on our website? </w:t>
+      </w:r>
+      <w:r>
+        <w:t>F</w:t>
+      </w:r>
+      <w:r>
+        <w:t xml:space="preserve">or example: how </w:t>
+      </w:r>
+      <w:r>
+        <w:t>do</w:t>
+      </w:r>
+      <w:r>
+        <w:t xml:space="preserve"> we upload videos or pictures? Will we link to them or host them on our website? </w:t>
       </w:r>
       <w:r>
         <w:br/>
-        <w:t xml:space="preserve">The outcome of these questions were, if course, extremely important for further analysis so we arranged a ‘daily’ scrum meeting using skype, everyday at </w:t>
+        <w:t xml:space="preserve">The outcome of these questions were, if course, extremely important for further analysis so we arranged a ‘daily’ scrum meeting using </w:t>
+      </w:r>
+      <w:r>
+        <w:t>S</w:t>
+      </w:r>
+      <w:r>
+        <w:t>kype, every</w:t>
+      </w:r>
+      <w:r>
+        <w:t xml:space="preserve"> </w:t>
+      </w:r>
+      <w:r>
+        <w:t xml:space="preserve">day at </w:t>
       </w:r>
       <w:r>
         <w:t>8</w:t>
@@ -854,16 +976,69 @@
       </w:r>
       <w:r>
         <w:br/>
-        <w:t xml:space="preserve">Since most of us have a job it’s not easy to get into all sessions, so we decided to only attend them if necessary. </w:t>
-      </w:r>
-    </w:p>
-    <w:p>
-      <w:r>
-        <w:t>When analysis was mostly clear, we started the initial development. Everyone using their own skills and expertise we managed to get a potentially shippable product in an extremely short matter of time.</w:t>
+        <w:t xml:space="preserve">Since most of us have a </w:t>
+      </w:r>
+      <w:r>
+        <w:t xml:space="preserve">full time </w:t>
+      </w:r>
+      <w:r>
+        <w:t xml:space="preserve">job it’s not easy to </w:t>
+      </w:r>
+      <w:r>
+        <w:t xml:space="preserve">attend </w:t>
+      </w:r>
+      <w:r>
+        <w:t xml:space="preserve">all sessions, so we decided to only attend them if necessary. </w:t>
+      </w:r>
+    </w:p>
+    <w:p>
+      <w:r>
+        <w:t xml:space="preserve">When </w:t>
+      </w:r>
+      <w:r>
+        <w:t xml:space="preserve">the biggest part of our </w:t>
+      </w:r>
+      <w:r>
+        <w:t xml:space="preserve">analysis was </w:t>
+      </w:r>
+      <w:r>
+        <w:t>done</w:t>
+      </w:r>
+      <w:r>
+        <w:t xml:space="preserve">, we started the initial development. </w:t>
+      </w:r>
+      <w:r>
+        <w:t>Using e</w:t>
+      </w:r>
+      <w:r>
+        <w:t>veryone</w:t>
+      </w:r>
+      <w:r>
+        <w:t>’s</w:t>
+      </w:r>
+      <w:r>
+        <w:t xml:space="preserve"> own skills and expertise we m</w:t>
+      </w:r>
+      <w:r>
+        <w:t>anaged to get a potentially shi</w:t>
+      </w:r>
+      <w:r>
+        <w:t>p</w:t>
+      </w:r>
+      <w:r>
+        <w:t>p</w:t>
+      </w:r>
+      <w:r>
+        <w:t>able product in an extremely short matter of time.</w:t>
       </w:r>
       <w:r>
         <w:br/>
-        <w:t>If course, this product had only about 20pct of all requirements we had to meet.</w:t>
+      </w:r>
+      <w:r>
+        <w:t>O</w:t>
+      </w:r>
+      <w:r>
+        <w:t>f course, this product had only about 20pct of all requirements we had to meet.</w:t>
       </w:r>
     </w:p>
     <w:p>
@@ -918,14 +1093,26 @@
         <w:t xml:space="preserve"> </w:t>
       </w:r>
       <w:r>
-        <w:t>stories and requirements clear.</w:t>
+        <w:t xml:space="preserve">stories and requirements </w:t>
+      </w:r>
+      <w:r>
+        <w:t>done</w:t>
+      </w:r>
+      <w:r>
+        <w:t>.</w:t>
       </w:r>
       <w:r>
         <w:br/>
         <w:t>I will provide you wit</w:t>
       </w:r>
       <w:r>
-        <w:t>h some of these requirements and illustrate the results we have gained.</w:t>
+        <w:t xml:space="preserve">h some of these requirements and illustrate </w:t>
+      </w:r>
+      <w:r>
+        <w:t>the results we have gained</w:t>
+      </w:r>
+      <w:r>
+        <w:t>.</w:t>
       </w:r>
     </w:p>
     <w:p>
@@ -955,7 +1142,13 @@
       </w:r>
       <w:r>
         <w:br/>
-        <w:t>So we introduced spring-boot where security was provided as-is. Accomplishing this task was more difficult- and took more time than planned but since the entire security of our application came across this task, we were happy to finalize this within 2 weeks.</w:t>
+        <w:t>So we introduced spring-boot where security was provided as-is</w:t>
+      </w:r>
+      <w:r>
+        <w:t xml:space="preserve"> and only needs fine-tuning</w:t>
+      </w:r>
+      <w:r>
+        <w:t>. Accomplishing this task was more difficult- and took more time than planned but since the entire security of our application came across this task, we were happy to finalize this within 2 weeks.</w:t>
       </w:r>
     </w:p>
     <w:p>
@@ -983,13 +1176,37 @@
         <w:t xml:space="preserve">get </w:t>
       </w:r>
       <w:r>
-        <w:t>displayed for multiple people. They should see different results when asking for this list. A guest for example, can only see ‘public’ projects and students can only view ‘backed’ projects. Backend projects are projects that are verified by teachers.</w:t>
+        <w:t>displayed for multiple people. They should see different results when asking for this list. A guest</w:t>
+      </w:r>
+      <w:r>
+        <w:t>,</w:t>
+      </w:r>
+      <w:r>
+        <w:t xml:space="preserve"> for example, can only see ‘public’ projects and students can only view ‘backed’ projects. Backend projects are projects that are verified by teachers.</w:t>
       </w:r>
     </w:p>
     <w:p>
       <w:r>
         <w:lastRenderedPageBreak/>
-        <w:t xml:space="preserve">As you can imagine, this small user stories contain a certain grade of complexity and should be discussed in group. </w:t>
+        <w:t xml:space="preserve">As you can </w:t>
+      </w:r>
+      <w:r>
+        <w:t>imagine, this small user story</w:t>
+      </w:r>
+      <w:r>
+        <w:t xml:space="preserve"> contain</w:t>
+      </w:r>
+      <w:r>
+        <w:t>s</w:t>
+      </w:r>
+      <w:r>
+        <w:t xml:space="preserve"> a certain grade of complexity and should be discussed </w:t>
+      </w:r>
+      <w:r>
+        <w:t>as a</w:t>
+      </w:r>
+      <w:r>
+        <w:t xml:space="preserve"> group. </w:t>
       </w:r>
     </w:p>
     <w:p>
@@ -1009,7 +1226,19 @@
         <w:t xml:space="preserve"> phase 2, when a user</w:t>
       </w:r>
       <w:r>
-        <w:t xml:space="preserve"> had the possibility to log-in.</w:t>
+        <w:t xml:space="preserve"> ha</w:t>
+      </w:r>
+      <w:r>
+        <w:t>s</w:t>
+      </w:r>
+      <w:r>
+        <w:t xml:space="preserve"> the possibility to log</w:t>
+      </w:r>
+      <w:r>
+        <w:t xml:space="preserve"> </w:t>
+      </w:r>
+      <w:r>
+        <w:t>in.</w:t>
       </w:r>
     </w:p>
     <w:p>
@@ -1044,7 +1273,13 @@
     </w:p>
     <w:p>
       <w:r>
-        <w:t>Looking back at our goals, we should definitely do things slightly different in future projects.</w:t>
+        <w:t>Looking back at our goals, we should def</w:t>
+      </w:r>
+      <w:r>
+        <w:t>initely do things slightly diffe</w:t>
+      </w:r>
+      <w:r>
+        <w:t>rent in future projects.</w:t>
       </w:r>
       <w:r>
         <w:br/>
@@ -1081,7 +1316,13 @@
     </w:p>
     <w:p>
       <w:r>
-        <w:t>We learned that it’s not a good idea to plan up-from too much because of the changing requirements and unplanned obstacles we have to overcome before other tasks could get completed.</w:t>
+        <w:t>We learned that it’s not a good idea to plan up-from too much because of the changing requirements and unplanned obstacles we ha</w:t>
+      </w:r>
+      <w:r>
+        <w:t>d</w:t>
+      </w:r>
+      <w:r>
+        <w:t xml:space="preserve"> to overcome before other tasks could get completed.</w:t>
       </w:r>
       <w:r>
         <w:br/>
@@ -1111,10 +1352,37 @@
     </w:p>
     <w:p>
       <w:r>
-        <w:t xml:space="preserve">We held lots of online-meetings. We tend to discuss lots of ‘irrelevant’ information during these meetings since we all want to go into detail. </w:t>
-      </w:r>
-      <w:r>
-        <w:t>These should get more to-the-point since development-time gets lost during long meetings where just a little is descided.</w:t>
+        <w:t>We held lots of online-meetings. We tend to discuss lots of ‘irrelevant’ information during these meetings since we all want</w:t>
+      </w:r>
+      <w:r>
+        <w:t xml:space="preserve">ed </w:t>
+      </w:r>
+      <w:r>
+        <w:t xml:space="preserve">to go into detail. </w:t>
+      </w:r>
+      <w:r>
+        <w:t xml:space="preserve">These should </w:t>
+      </w:r>
+      <w:r>
+        <w:t>have been</w:t>
+      </w:r>
+      <w:r>
+        <w:t xml:space="preserve"> more to the </w:t>
+      </w:r>
+      <w:r>
+        <w:t>point since development-time gets lost during long mee</w:t>
+      </w:r>
+      <w:r>
+        <w:t xml:space="preserve">tings where </w:t>
+      </w:r>
+      <w:r>
+        <w:t>too</w:t>
+      </w:r>
+      <w:r>
+        <w:t xml:space="preserve"> little is de</w:t>
+      </w:r>
+      <w:r>
+        <w:t>cided.</w:t>
       </w:r>
     </w:p>
     <w:p>
@@ -1191,10 +1459,9 @@
       <w:r>
         <w:rPr>
           <w:noProof/>
-          <w:lang w:val="nl-BE" w:eastAsia="nl-BE"/>
         </w:rPr>
         <w:drawing>
-          <wp:inline distT="0" distB="0" distL="0" distR="0">
+          <wp:inline distT="0" distB="0" distL="0" distR="0" wp14:anchorId="59AFB3E2" wp14:editId="4494B80C">
             <wp:extent cx="5829300" cy="5029200"/>
             <wp:effectExtent l="0" t="0" r="0" b="0"/>
             <wp:docPr id="1" name="Picture 1" descr="http://agilemodeling.com/images/communicationModes.gif"/>
@@ -1211,7 +1478,7 @@
                     </pic:cNvPicPr>
                   </pic:nvPicPr>
                   <pic:blipFill>
-                    <a:blip r:embed="rId9">
+                    <a:blip r:embed="rId10">
                       <a:extLst>
                         <a:ext uri="{28A0092B-C50C-407E-A947-70E740481C1C}">
                           <a14:useLocalDpi xmlns:a14="http://schemas.microsoft.com/office/drawing/2010/main" val="0"/>
@@ -1245,14 +1512,34 @@
     </w:p>
     <w:p>
       <w:r>
-        <w:t>Since face-to-face is the most effective communication, we decided to plan some meeting at OffiCenter.</w:t>
-      </w:r>
-      <w:r>
-        <w:br/>
-        <w:t xml:space="preserve">During these meetings, most of the requirements were discussed since these are the foundations of our software. </w:t>
-      </w:r>
-      <w:r>
-        <w:t>During Phone conversations we held every day, we discussed the progress &amp; current issues.</w:t>
+        <w:t>Since face-to-face is the most effective communication, we decided to plan some meeting</w:t>
+      </w:r>
+      <w:r>
+        <w:t>s</w:t>
+      </w:r>
+      <w:r>
+        <w:t xml:space="preserve"> at OffiCenter.</w:t>
+      </w:r>
+      <w:r>
+        <w:t xml:space="preserve"> </w:t>
+      </w:r>
+      <w:r>
+        <w:t>During these meetings, most of the requirements were discussed since the</w:t>
+      </w:r>
+      <w:r>
+        <w:t>y</w:t>
+      </w:r>
+      <w:r>
+        <w:t xml:space="preserve"> are the foundations of our software. </w:t>
+      </w:r>
+      <w:r>
+        <w:t xml:space="preserve">During </w:t>
+      </w:r>
+      <w:r>
+        <w:t>p</w:t>
+      </w:r>
+      <w:r>
+        <w:t>hone conversations we held every day, we discussed the progress &amp; current issues.</w:t>
       </w:r>
     </w:p>
     <w:p>
@@ -1278,11 +1565,29 @@
         <w:t xml:space="preserve"> tools.</w:t>
       </w:r>
       <w:r>
-        <w:t xml:space="preserve"> Because, if course,d evelopment could go much faster when using tools we know. </w:t>
+        <w:t xml:space="preserve"> Because, </w:t>
+      </w:r>
+      <w:r>
+        <w:t>o</w:t>
+      </w:r>
+      <w:r>
+        <w:t>f course,</w:t>
+      </w:r>
+      <w:r>
+        <w:t xml:space="preserve"> d</w:t>
+      </w:r>
+      <w:r>
+        <w:t xml:space="preserve">evelopment could go much faster when using tools we know. </w:t>
       </w:r>
       <w:r>
         <w:br/>
-        <w:t xml:space="preserve">For example, Arjen likes to work with Webstorm while Jesse prefers </w:t>
+        <w:t>For example, Arjen likes to work with Webstorm</w:t>
+      </w:r>
+      <w:r>
+        <w:t>,</w:t>
+      </w:r>
+      <w:r>
+        <w:t xml:space="preserve"> while Jesse prefers </w:t>
       </w:r>
       <w:r>
         <w:t>Eclipse</w:t>
@@ -1331,6 +1636,20 @@
       <w:r>
         <w:t xml:space="preserve"> technology</w:t>
       </w:r>
+      <w:r>
+        <w:t xml:space="preserve"> with a </w:t>
+      </w:r>
+      <w:r>
+        <w:t>broad</w:t>
+      </w:r>
+      <w:r>
+        <w:t xml:space="preserve"> </w:t>
+      </w:r>
+      <w:r>
+        <w:t>community</w:t>
+      </w:r>
+      <w:bookmarkStart w:id="6" w:name="_GoBack"/>
+      <w:bookmarkEnd w:id="6"/>
     </w:p>
     <w:p>
       <w:pPr>
@@ -1424,12 +1743,9 @@
       </w:r>
     </w:p>
     <w:p/>
-    <w:p>
-      <w:bookmarkStart w:id="6" w:name="_GoBack"/>
-      <w:bookmarkEnd w:id="6"/>
-    </w:p>
+    <w:p/>
     <w:sectPr>
-      <w:footerReference w:type="default" r:id="rId10"/>
+      <w:footerReference w:type="default" r:id="rId11"/>
       <w:pgSz w:w="12240" w:h="15840"/>
       <w:pgMar w:top="1440" w:right="1440" w:bottom="1440" w:left="1440" w:header="720" w:footer="720" w:gutter="0"/>
       <w:cols w:space="720"/>
@@ -1440,7 +1756,7 @@
 </file>
 
 <file path=word/endnotes.xml><?xml version="1.0" encoding="utf-8"?>
-<w:endnotes xmlns:wpc="http://schemas.microsoft.com/office/word/2010/wordprocessingCanvas" xmlns:mc="http://schemas.openxmlformats.org/markup-compatibility/2006" xmlns:o="urn:schemas-microsoft-com:office:office" xmlns:r="http://schemas.openxmlformats.org/officeDocument/2006/relationships" xmlns:m="http://schemas.openxmlformats.org/officeDocument/2006/math" xmlns:v="urn:schemas-microsoft-com:vml" xmlns:wp14="http://schemas.microsoft.com/office/word/2010/wordprocessingDrawing" xmlns:wp="http://schemas.openxmlformats.org/drawingml/2006/wordprocessingDrawing" xmlns:w10="urn:schemas-microsoft-com:office:word" xmlns:w="http://schemas.openxmlformats.org/wordprocessingml/2006/main" xmlns:w14="http://schemas.microsoft.com/office/word/2010/wordml" xmlns:w15="http://schemas.microsoft.com/office/word/2012/wordml" xmlns:wpg="http://schemas.microsoft.com/office/word/2010/wordprocessingGroup" xmlns:wpi="http://schemas.microsoft.com/office/word/2010/wordprocessingInk" xmlns:wne="http://schemas.microsoft.com/office/word/2006/wordml" xmlns:wps="http://schemas.microsoft.com/office/word/2010/wordprocessingShape" mc:Ignorable="w14 w15 wp14">
+<w:endnotes xmlns:wpc="http://schemas.microsoft.com/office/word/2010/wordprocessingCanvas" xmlns:mo="http://schemas.microsoft.com/office/mac/office/2008/main" xmlns:mc="http://schemas.openxmlformats.org/markup-compatibility/2006" xmlns:mv="urn:schemas-microsoft-com:mac:vml" xmlns:o="urn:schemas-microsoft-com:office:office" xmlns:r="http://schemas.openxmlformats.org/officeDocument/2006/relationships" xmlns:m="http://schemas.openxmlformats.org/officeDocument/2006/math" xmlns:v="urn:schemas-microsoft-com:vml" xmlns:wp14="http://schemas.microsoft.com/office/word/2010/wordprocessingDrawing" xmlns:wp="http://schemas.openxmlformats.org/drawingml/2006/wordprocessingDrawing" xmlns:w10="urn:schemas-microsoft-com:office:word" xmlns:w="http://schemas.openxmlformats.org/wordprocessingml/2006/main" xmlns:w14="http://schemas.microsoft.com/office/word/2010/wordml" xmlns:wpg="http://schemas.microsoft.com/office/word/2010/wordprocessingGroup" xmlns:wpi="http://schemas.microsoft.com/office/word/2010/wordprocessingInk" xmlns:wne="http://schemas.microsoft.com/office/word/2006/wordml" xmlns:wps="http://schemas.microsoft.com/office/word/2010/wordprocessingShape" mc:Ignorable="w14 wp14">
   <w:endnote w:type="separator" w:id="-1">
     <w:p>
       <w:pPr>
@@ -1465,7 +1781,7 @@
 </file>
 
 <file path=word/footer1.xml><?xml version="1.0" encoding="utf-8"?>
-<w:ftr xmlns:wpc="http://schemas.microsoft.com/office/word/2010/wordprocessingCanvas" xmlns:mc="http://schemas.openxmlformats.org/markup-compatibility/2006" xmlns:o="urn:schemas-microsoft-com:office:office" xmlns:r="http://schemas.openxmlformats.org/officeDocument/2006/relationships" xmlns:m="http://schemas.openxmlformats.org/officeDocument/2006/math" xmlns:v="urn:schemas-microsoft-com:vml" xmlns:wp14="http://schemas.microsoft.com/office/word/2010/wordprocessingDrawing" xmlns:wp="http://schemas.openxmlformats.org/drawingml/2006/wordprocessingDrawing" xmlns:w10="urn:schemas-microsoft-com:office:word" xmlns:w="http://schemas.openxmlformats.org/wordprocessingml/2006/main" xmlns:w14="http://schemas.microsoft.com/office/word/2010/wordml" xmlns:w15="http://schemas.microsoft.com/office/word/2012/wordml" xmlns:wpg="http://schemas.microsoft.com/office/word/2010/wordprocessingGroup" xmlns:wpi="http://schemas.microsoft.com/office/word/2010/wordprocessingInk" xmlns:wne="http://schemas.microsoft.com/office/word/2006/wordml" xmlns:wps="http://schemas.microsoft.com/office/word/2010/wordprocessingShape" mc:Ignorable="w14 w15 wp14">
+<w:ftr xmlns:wpc="http://schemas.microsoft.com/office/word/2010/wordprocessingCanvas" xmlns:mo="http://schemas.microsoft.com/office/mac/office/2008/main" xmlns:mc="http://schemas.openxmlformats.org/markup-compatibility/2006" xmlns:mv="urn:schemas-microsoft-com:mac:vml" xmlns:o="urn:schemas-microsoft-com:office:office" xmlns:r="http://schemas.openxmlformats.org/officeDocument/2006/relationships" xmlns:m="http://schemas.openxmlformats.org/officeDocument/2006/math" xmlns:v="urn:schemas-microsoft-com:vml" xmlns:wp14="http://schemas.microsoft.com/office/word/2010/wordprocessingDrawing" xmlns:wp="http://schemas.openxmlformats.org/drawingml/2006/wordprocessingDrawing" xmlns:w10="urn:schemas-microsoft-com:office:word" xmlns:w="http://schemas.openxmlformats.org/wordprocessingml/2006/main" xmlns:w14="http://schemas.microsoft.com/office/word/2010/wordml" xmlns:wpg="http://schemas.microsoft.com/office/word/2010/wordprocessingGroup" xmlns:wpi="http://schemas.microsoft.com/office/word/2010/wordprocessingInk" xmlns:wne="http://schemas.microsoft.com/office/word/2006/wordml" xmlns:wps="http://schemas.microsoft.com/office/word/2010/wordprocessingShape" mc:Ignorable="w14 wp14">
   <w:sdt>
     <w:sdtPr>
       <w:id w:val="-1711492387"/>
@@ -1518,21 +1834,7 @@
             <w:color w:val="808080" w:themeColor="background1" w:themeShade="80"/>
             <w:spacing w:val="60"/>
           </w:rPr>
-          <w:t>&lt;</w:t>
-        </w:r>
-        <w:r>
-          <w:rPr>
-            <w:color w:val="808080" w:themeColor="background1" w:themeShade="80"/>
-            <w:spacing w:val="60"/>
-          </w:rPr>
-          <w:t>English presentation STARRT</w:t>
-        </w:r>
-        <w:r>
-          <w:rPr>
-            <w:color w:val="808080" w:themeColor="background1" w:themeShade="80"/>
-            <w:spacing w:val="60"/>
-          </w:rPr>
-          <w:t>&gt;</w:t>
+          <w:t>&lt;English presentation STARRT&gt;</w:t>
         </w:r>
       </w:p>
     </w:sdtContent>
@@ -1546,7 +1848,7 @@
 </file>
 
 <file path=word/footnotes.xml><?xml version="1.0" encoding="utf-8"?>
-<w:footnotes xmlns:wpc="http://schemas.microsoft.com/office/word/2010/wordprocessingCanvas" xmlns:mc="http://schemas.openxmlformats.org/markup-compatibility/2006" xmlns:o="urn:schemas-microsoft-com:office:office" xmlns:r="http://schemas.openxmlformats.org/officeDocument/2006/relationships" xmlns:m="http://schemas.openxmlformats.org/officeDocument/2006/math" xmlns:v="urn:schemas-microsoft-com:vml" xmlns:wp14="http://schemas.microsoft.com/office/word/2010/wordprocessingDrawing" xmlns:wp="http://schemas.openxmlformats.org/drawingml/2006/wordprocessingDrawing" xmlns:w10="urn:schemas-microsoft-com:office:word" xmlns:w="http://schemas.openxmlformats.org/wordprocessingml/2006/main" xmlns:w14="http://schemas.microsoft.com/office/word/2010/wordml" xmlns:w15="http://schemas.microsoft.com/office/word/2012/wordml" xmlns:wpg="http://schemas.microsoft.com/office/word/2010/wordprocessingGroup" xmlns:wpi="http://schemas.microsoft.com/office/word/2010/wordprocessingInk" xmlns:wne="http://schemas.microsoft.com/office/word/2006/wordml" xmlns:wps="http://schemas.microsoft.com/office/word/2010/wordprocessingShape" mc:Ignorable="w14 w15 wp14">
+<w:footnotes xmlns:wpc="http://schemas.microsoft.com/office/word/2010/wordprocessingCanvas" xmlns:mo="http://schemas.microsoft.com/office/mac/office/2008/main" xmlns:mc="http://schemas.openxmlformats.org/markup-compatibility/2006" xmlns:mv="urn:schemas-microsoft-com:mac:vml" xmlns:o="urn:schemas-microsoft-com:office:office" xmlns:r="http://schemas.openxmlformats.org/officeDocument/2006/relationships" xmlns:m="http://schemas.openxmlformats.org/officeDocument/2006/math" xmlns:v="urn:schemas-microsoft-com:vml" xmlns:wp14="http://schemas.microsoft.com/office/word/2010/wordprocessingDrawing" xmlns:wp="http://schemas.openxmlformats.org/drawingml/2006/wordprocessingDrawing" xmlns:w10="urn:schemas-microsoft-com:office:word" xmlns:w="http://schemas.openxmlformats.org/wordprocessingml/2006/main" xmlns:w14="http://schemas.microsoft.com/office/word/2010/wordml" xmlns:wpg="http://schemas.microsoft.com/office/word/2010/wordprocessingGroup" xmlns:wpi="http://schemas.microsoft.com/office/word/2010/wordprocessingInk" xmlns:wne="http://schemas.microsoft.com/office/word/2006/wordml" xmlns:wps="http://schemas.microsoft.com/office/word/2010/wordprocessingShape" mc:Ignorable="w14 wp14">
   <w:footnote w:type="separator" w:id="-1">
     <w:p>
       <w:pPr>
@@ -1571,8 +1873,8 @@
 </file>
 
 <file path=word/numbering.xml><?xml version="1.0" encoding="utf-8"?>
-<w:numbering xmlns:wpc="http://schemas.microsoft.com/office/word/2010/wordprocessingCanvas" xmlns:mc="http://schemas.openxmlformats.org/markup-compatibility/2006" xmlns:o="urn:schemas-microsoft-com:office:office" xmlns:r="http://schemas.openxmlformats.org/officeDocument/2006/relationships" xmlns:m="http://schemas.openxmlformats.org/officeDocument/2006/math" xmlns:v="urn:schemas-microsoft-com:vml" xmlns:wp14="http://schemas.microsoft.com/office/word/2010/wordprocessingDrawing" xmlns:wp="http://schemas.openxmlformats.org/drawingml/2006/wordprocessingDrawing" xmlns:w10="urn:schemas-microsoft-com:office:word" xmlns:w="http://schemas.openxmlformats.org/wordprocessingml/2006/main" xmlns:w14="http://schemas.microsoft.com/office/word/2010/wordml" xmlns:w15="http://schemas.microsoft.com/office/word/2012/wordml" xmlns:wpg="http://schemas.microsoft.com/office/word/2010/wordprocessingGroup" xmlns:wpi="http://schemas.microsoft.com/office/word/2010/wordprocessingInk" xmlns:wne="http://schemas.microsoft.com/office/word/2006/wordml" xmlns:wps="http://schemas.microsoft.com/office/word/2010/wordprocessingShape" mc:Ignorable="w14 w15 wp14">
-  <w:abstractNum w:abstractNumId="0" w15:restartNumberingAfterBreak="0">
+<w:numbering xmlns:wpc="http://schemas.microsoft.com/office/word/2010/wordprocessingCanvas" xmlns:mo="http://schemas.microsoft.com/office/mac/office/2008/main" xmlns:mc="http://schemas.openxmlformats.org/markup-compatibility/2006" xmlns:mv="urn:schemas-microsoft-com:mac:vml" xmlns:o="urn:schemas-microsoft-com:office:office" xmlns:r="http://schemas.openxmlformats.org/officeDocument/2006/relationships" xmlns:m="http://schemas.openxmlformats.org/officeDocument/2006/math" xmlns:v="urn:schemas-microsoft-com:vml" xmlns:wp14="http://schemas.microsoft.com/office/word/2010/wordprocessingDrawing" xmlns:wp="http://schemas.openxmlformats.org/drawingml/2006/wordprocessingDrawing" xmlns:w10="urn:schemas-microsoft-com:office:word" xmlns:w="http://schemas.openxmlformats.org/wordprocessingml/2006/main" xmlns:w14="http://schemas.microsoft.com/office/word/2010/wordml" xmlns:wpg="http://schemas.microsoft.com/office/word/2010/wordprocessingGroup" xmlns:wpi="http://schemas.microsoft.com/office/word/2010/wordprocessingInk" xmlns:wne="http://schemas.microsoft.com/office/word/2006/wordml" xmlns:wps="http://schemas.microsoft.com/office/word/2010/wordprocessingShape" mc:Ignorable="w14 wp14">
+  <w:abstractNum w:abstractNumId="0">
     <w:nsid w:val="124C1282"/>
     <w:multiLevelType w:val="multilevel"/>
     <w:tmpl w:val="1876BE36"/>
@@ -1706,7 +2008,7 @@
       </w:rPr>
     </w:lvl>
   </w:abstractNum>
-  <w:abstractNum w:abstractNumId="1" w15:restartNumberingAfterBreak="0">
+  <w:abstractNum w:abstractNumId="1">
     <w:nsid w:val="1F792FA7"/>
     <w:multiLevelType w:val="hybridMultilevel"/>
     <w:tmpl w:val="C3761DE0"/>
@@ -1819,7 +2121,7 @@
       </w:rPr>
     </w:lvl>
   </w:abstractNum>
-  <w:abstractNum w:abstractNumId="2" w15:restartNumberingAfterBreak="0">
+  <w:abstractNum w:abstractNumId="2">
     <w:nsid w:val="433C0E20"/>
     <w:multiLevelType w:val="hybridMultilevel"/>
     <w:tmpl w:val="1FB0173C"/>
@@ -1905,7 +2207,7 @@
       </w:pPr>
     </w:lvl>
   </w:abstractNum>
-  <w:abstractNum w:abstractNumId="3" w15:restartNumberingAfterBreak="0">
+  <w:abstractNum w:abstractNumId="3">
     <w:nsid w:val="75632DE3"/>
     <w:multiLevelType w:val="hybridMultilevel"/>
     <w:tmpl w:val="4754EB5A"/>
@@ -2169,7 +2471,7 @@
 </file>
 
 <file path=word/styles.xml><?xml version="1.0" encoding="utf-8"?>
-<w:styles xmlns:mc="http://schemas.openxmlformats.org/markup-compatibility/2006" xmlns:r="http://schemas.openxmlformats.org/officeDocument/2006/relationships" xmlns:w="http://schemas.openxmlformats.org/wordprocessingml/2006/main" xmlns:w14="http://schemas.microsoft.com/office/word/2010/wordml" xmlns:w15="http://schemas.microsoft.com/office/word/2012/wordml" mc:Ignorable="w14 w15">
+<w:styles xmlns:mc="http://schemas.openxmlformats.org/markup-compatibility/2006" xmlns:r="http://schemas.openxmlformats.org/officeDocument/2006/relationships" xmlns:w="http://schemas.openxmlformats.org/wordprocessingml/2006/main" xmlns:w14="http://schemas.microsoft.com/office/word/2010/wordml" mc:Ignorable="w14">
   <w:docDefaults>
     <w:rPrDefault>
       <w:rPr>
@@ -2185,378 +2487,153 @@
       </w:pPr>
     </w:pPrDefault>
   </w:docDefaults>
-  <w:latentStyles w:defLockedState="0" w:defUIPriority="99" w:defSemiHidden="0" w:defUnhideWhenUsed="0" w:defQFormat="0" w:count="371">
-    <w:lsdException w:name="Normal" w:uiPriority="0" w:qFormat="1"/>
-    <w:lsdException w:name="heading 1" w:uiPriority="9" w:qFormat="1"/>
-    <w:lsdException w:name="heading 2" w:semiHidden="1" w:uiPriority="9" w:unhideWhenUsed="1" w:qFormat="1"/>
-    <w:lsdException w:name="heading 3" w:semiHidden="1" w:uiPriority="9" w:unhideWhenUsed="1" w:qFormat="1"/>
-    <w:lsdException w:name="heading 4" w:semiHidden="1" w:uiPriority="9" w:unhideWhenUsed="1" w:qFormat="1"/>
-    <w:lsdException w:name="heading 5" w:semiHidden="1" w:uiPriority="9" w:unhideWhenUsed="1" w:qFormat="1"/>
-    <w:lsdException w:name="heading 6" w:semiHidden="1" w:uiPriority="9" w:unhideWhenUsed="1" w:qFormat="1"/>
-    <w:lsdException w:name="heading 7" w:semiHidden="1" w:uiPriority="9" w:unhideWhenUsed="1" w:qFormat="1"/>
-    <w:lsdException w:name="heading 8" w:semiHidden="1" w:uiPriority="9" w:unhideWhenUsed="1" w:qFormat="1"/>
-    <w:lsdException w:name="heading 9" w:semiHidden="1" w:uiPriority="9" w:unhideWhenUsed="1" w:qFormat="1"/>
-    <w:lsdException w:name="index 1" w:semiHidden="1" w:unhideWhenUsed="1"/>
-    <w:lsdException w:name="index 2" w:semiHidden="1" w:unhideWhenUsed="1"/>
-    <w:lsdException w:name="index 3" w:semiHidden="1" w:unhideWhenUsed="1"/>
-    <w:lsdException w:name="index 4" w:semiHidden="1" w:unhideWhenUsed="1"/>
-    <w:lsdException w:name="index 5" w:semiHidden="1" w:unhideWhenUsed="1"/>
-    <w:lsdException w:name="index 6" w:semiHidden="1" w:unhideWhenUsed="1"/>
-    <w:lsdException w:name="index 7" w:semiHidden="1" w:unhideWhenUsed="1"/>
-    <w:lsdException w:name="index 8" w:semiHidden="1" w:unhideWhenUsed="1"/>
-    <w:lsdException w:name="index 9" w:semiHidden="1" w:unhideWhenUsed="1"/>
-    <w:lsdException w:name="toc 1" w:semiHidden="1" w:uiPriority="39" w:unhideWhenUsed="1"/>
-    <w:lsdException w:name="toc 2" w:semiHidden="1" w:uiPriority="39" w:unhideWhenUsed="1"/>
-    <w:lsdException w:name="toc 3" w:semiHidden="1" w:uiPriority="39" w:unhideWhenUsed="1"/>
-    <w:lsdException w:name="toc 4" w:semiHidden="1" w:uiPriority="39" w:unhideWhenUsed="1"/>
-    <w:lsdException w:name="toc 5" w:semiHidden="1" w:uiPriority="39" w:unhideWhenUsed="1"/>
-    <w:lsdException w:name="toc 6" w:semiHidden="1" w:uiPriority="39" w:unhideWhenUsed="1"/>
-    <w:lsdException w:name="toc 7" w:semiHidden="1" w:uiPriority="39" w:unhideWhenUsed="1"/>
-    <w:lsdException w:name="toc 8" w:semiHidden="1" w:uiPriority="39" w:unhideWhenUsed="1"/>
-    <w:lsdException w:name="toc 9" w:semiHidden="1" w:uiPriority="39" w:unhideWhenUsed="1"/>
-    <w:lsdException w:name="Normal Indent" w:semiHidden="1" w:unhideWhenUsed="1"/>
-    <w:lsdException w:name="footnote text" w:semiHidden="1" w:unhideWhenUsed="1"/>
-    <w:lsdException w:name="annotation text" w:semiHidden="1" w:unhideWhenUsed="1"/>
-    <w:lsdException w:name="header" w:semiHidden="1" w:unhideWhenUsed="1"/>
-    <w:lsdException w:name="footer" w:semiHidden="1" w:unhideWhenUsed="1"/>
-    <w:lsdException w:name="index heading" w:semiHidden="1" w:unhideWhenUsed="1"/>
-    <w:lsdException w:name="caption" w:semiHidden="1" w:uiPriority="35" w:unhideWhenUsed="1" w:qFormat="1"/>
-    <w:lsdException w:name="table of figures" w:semiHidden="1" w:unhideWhenUsed="1"/>
-    <w:lsdException w:name="envelope address" w:semiHidden="1" w:unhideWhenUsed="1"/>
-    <w:lsdException w:name="envelope return" w:semiHidden="1" w:unhideWhenUsed="1"/>
-    <w:lsdException w:name="footnote reference" w:semiHidden="1" w:unhideWhenUsed="1"/>
-    <w:lsdException w:name="annotation reference" w:semiHidden="1" w:unhideWhenUsed="1"/>
-    <w:lsdException w:name="line number" w:semiHidden="1" w:unhideWhenUsed="1"/>
-    <w:lsdException w:name="page number" w:semiHidden="1" w:unhideWhenUsed="1"/>
-    <w:lsdException w:name="endnote reference" w:semiHidden="1" w:unhideWhenUsed="1"/>
-    <w:lsdException w:name="endnote text" w:semiHidden="1" w:unhideWhenUsed="1"/>
-    <w:lsdException w:name="table of authorities" w:semiHidden="1" w:unhideWhenUsed="1"/>
-    <w:lsdException w:name="macro" w:semiHidden="1" w:unhideWhenUsed="1"/>
-    <w:lsdException w:name="toa heading" w:semiHidden="1" w:unhideWhenUsed="1"/>
-    <w:lsdException w:name="List" w:semiHidden="1" w:unhideWhenUsed="1"/>
-    <w:lsdException w:name="List Bullet" w:semiHidden="1" w:unhideWhenUsed="1"/>
-    <w:lsdException w:name="List Number" w:semiHidden="1" w:unhideWhenUsed="1"/>
-    <w:lsdException w:name="List 2" w:semiHidden="1" w:unhideWhenUsed="1"/>
-    <w:lsdException w:name="List 3" w:semiHidden="1" w:unhideWhenUsed="1"/>
-    <w:lsdException w:name="List 4" w:semiHidden="1" w:unhideWhenUsed="1"/>
-    <w:lsdException w:name="List 5" w:semiHidden="1" w:unhideWhenUsed="1"/>
-    <w:lsdException w:name="List Bullet 2" w:semiHidden="1" w:unhideWhenUsed="1"/>
-    <w:lsdException w:name="List Bullet 3" w:semiHidden="1" w:unhideWhenUsed="1"/>
-    <w:lsdException w:name="List Bullet 4" w:semiHidden="1" w:unhideWhenUsed="1"/>
-    <w:lsdException w:name="List Bullet 5" w:semiHidden="1" w:unhideWhenUsed="1"/>
-    <w:lsdException w:name="List Number 2" w:semiHidden="1" w:unhideWhenUsed="1"/>
-    <w:lsdException w:name="List Number 3" w:semiHidden="1" w:unhideWhenUsed="1"/>
-    <w:lsdException w:name="List Number 4" w:semiHidden="1" w:unhideWhenUsed="1"/>
-    <w:lsdException w:name="List Number 5" w:semiHidden="1" w:unhideWhenUsed="1"/>
-    <w:lsdException w:name="Title" w:uiPriority="10" w:qFormat="1"/>
-    <w:lsdException w:name="Closing" w:semiHidden="1" w:unhideWhenUsed="1"/>
-    <w:lsdException w:name="Signature" w:semiHidden="1" w:unhideWhenUsed="1"/>
-    <w:lsdException w:name="Default Paragraph Font" w:semiHidden="1" w:uiPriority="1" w:unhideWhenUsed="1"/>
-    <w:lsdException w:name="Body Text" w:semiHidden="1" w:unhideWhenUsed="1"/>
-    <w:lsdException w:name="Body Text Indent" w:semiHidden="1" w:unhideWhenUsed="1"/>
-    <w:lsdException w:name="List Continue" w:semiHidden="1" w:unhideWhenUsed="1"/>
-    <w:lsdException w:name="List Continue 2" w:semiHidden="1" w:unhideWhenUsed="1"/>
-    <w:lsdException w:name="List Continue 3" w:semiHidden="1" w:unhideWhenUsed="1"/>
-    <w:lsdException w:name="List Continue 4" w:semiHidden="1" w:unhideWhenUsed="1"/>
-    <w:lsdException w:name="List Continue 5" w:semiHidden="1" w:unhideWhenUsed="1"/>
-    <w:lsdException w:name="Message Header" w:semiHidden="1" w:unhideWhenUsed="1"/>
-    <w:lsdException w:name="Subtitle" w:uiPriority="11" w:qFormat="1"/>
-    <w:lsdException w:name="Salutation" w:semiHidden="1" w:unhideWhenUsed="1"/>
-    <w:lsdException w:name="Date" w:semiHidden="1" w:unhideWhenUsed="1"/>
-    <w:lsdException w:name="Body Text First Indent" w:semiHidden="1" w:unhideWhenUsed="1"/>
-    <w:lsdException w:name="Body Text First Indent 2" w:semiHidden="1" w:unhideWhenUsed="1"/>
-    <w:lsdException w:name="Note Heading" w:semiHidden="1" w:unhideWhenUsed="1"/>
-    <w:lsdException w:name="Body Text 2" w:semiHidden="1" w:unhideWhenUsed="1"/>
-    <w:lsdException w:name="Body Text 3" w:semiHidden="1" w:unhideWhenUsed="1"/>
-    <w:lsdException w:name="Body Text Indent 2" w:semiHidden="1" w:unhideWhenUsed="1"/>
-    <w:lsdException w:name="Body Text Indent 3" w:semiHidden="1" w:unhideWhenUsed="1"/>
-    <w:lsdException w:name="Block Text" w:semiHidden="1" w:unhideWhenUsed="1"/>
-    <w:lsdException w:name="Hyperlink" w:semiHidden="1" w:unhideWhenUsed="1"/>
-    <w:lsdException w:name="FollowedHyperlink" w:semiHidden="1" w:unhideWhenUsed="1"/>
-    <w:lsdException w:name="Strong" w:uiPriority="22" w:qFormat="1"/>
-    <w:lsdException w:name="Emphasis" w:uiPriority="20" w:qFormat="1"/>
-    <w:lsdException w:name="Document Map" w:semiHidden="1" w:unhideWhenUsed="1"/>
-    <w:lsdException w:name="Plain Text" w:semiHidden="1" w:unhideWhenUsed="1"/>
-    <w:lsdException w:name="E-mail Signature" w:semiHidden="1" w:unhideWhenUsed="1"/>
-    <w:lsdException w:name="HTML Top of Form" w:semiHidden="1" w:unhideWhenUsed="1"/>
-    <w:lsdException w:name="HTML Bottom of Form" w:semiHidden="1" w:unhideWhenUsed="1"/>
-    <w:lsdException w:name="Normal (Web)" w:semiHidden="1" w:unhideWhenUsed="1"/>
-    <w:lsdException w:name="HTML Acronym" w:semiHidden="1" w:unhideWhenUsed="1"/>
-    <w:lsdException w:name="HTML Address" w:semiHidden="1" w:unhideWhenUsed="1"/>
-    <w:lsdException w:name="HTML Cite" w:semiHidden="1" w:unhideWhenUsed="1"/>
-    <w:lsdException w:name="HTML Code" w:semiHidden="1" w:unhideWhenUsed="1"/>
-    <w:lsdException w:name="HTML Definition" w:semiHidden="1" w:unhideWhenUsed="1"/>
-    <w:lsdException w:name="HTML Keyboard" w:semiHidden="1" w:unhideWhenUsed="1"/>
-    <w:lsdException w:name="HTML Preformatted" w:semiHidden="1" w:unhideWhenUsed="1"/>
-    <w:lsdException w:name="HTML Sample" w:semiHidden="1" w:unhideWhenUsed="1"/>
-    <w:lsdException w:name="HTML Typewriter" w:semiHidden="1" w:unhideWhenUsed="1"/>
-    <w:lsdException w:name="HTML Variable" w:semiHidden="1" w:unhideWhenUsed="1"/>
-    <w:lsdException w:name="Normal Table" w:semiHidden="1" w:unhideWhenUsed="1"/>
-    <w:lsdException w:name="annotation subject" w:semiHidden="1" w:unhideWhenUsed="1"/>
-    <w:lsdException w:name="No List" w:semiHidden="1" w:unhideWhenUsed="1"/>
-    <w:lsdException w:name="Outline List 1" w:semiHidden="1" w:unhideWhenUsed="1"/>
-    <w:lsdException w:name="Outline List 2" w:semiHidden="1" w:unhideWhenUsed="1"/>
-    <w:lsdException w:name="Outline List 3" w:semiHidden="1" w:unhideWhenUsed="1"/>
-    <w:lsdException w:name="Table Simple 1" w:semiHidden="1" w:unhideWhenUsed="1"/>
-    <w:lsdException w:name="Table Simple 2" w:semiHidden="1" w:unhideWhenUsed="1"/>
-    <w:lsdException w:name="Table Simple 3" w:semiHidden="1" w:unhideWhenUsed="1"/>
-    <w:lsdException w:name="Table Classic 1" w:semiHidden="1" w:unhideWhenUsed="1"/>
-    <w:lsdException w:name="Table Classic 2" w:semiHidden="1" w:unhideWhenUsed="1"/>
-    <w:lsdException w:name="Table Classic 3" w:semiHidden="1" w:unhideWhenUsed="1"/>
-    <w:lsdException w:name="Table Classic 4" w:semiHidden="1" w:unhideWhenUsed="1"/>
-    <w:lsdException w:name="Table Colorful 1" w:semiHidden="1" w:unhideWhenUsed="1"/>
-    <w:lsdException w:name="Table Colorful 2" w:semiHidden="1" w:unhideWhenUsed="1"/>
-    <w:lsdException w:name="Table Colorful 3" w:semiHidden="1" w:unhideWhenUsed="1"/>
-    <w:lsdException w:name="Table Columns 1" w:semiHidden="1" w:unhideWhenUsed="1"/>
-    <w:lsdException w:name="Table Columns 2" w:semiHidden="1" w:unhideWhenUsed="1"/>
-    <w:lsdException w:name="Table Columns 3" w:semiHidden="1" w:unhideWhenUsed="1"/>
-    <w:lsdException w:name="Table Columns 4" w:semiHidden="1" w:unhideWhenUsed="1"/>
-    <w:lsdException w:name="Table Columns 5" w:semiHidden="1" w:unhideWhenUsed="1"/>
-    <w:lsdException w:name="Table Grid 1" w:semiHidden="1" w:unhideWhenUsed="1"/>
-    <w:lsdException w:name="Table Grid 2" w:semiHidden="1" w:unhideWhenUsed="1"/>
-    <w:lsdException w:name="Table Grid 3" w:semiHidden="1" w:unhideWhenUsed="1"/>
-    <w:lsdException w:name="Table Grid 4" w:semiHidden="1" w:unhideWhenUsed="1"/>
-    <w:lsdException w:name="Table Grid 5" w:semiHidden="1" w:unhideWhenUsed="1"/>
-    <w:lsdException w:name="Table Grid 6" w:semiHidden="1" w:unhideWhenUsed="1"/>
-    <w:lsdException w:name="Table Grid 7" w:semiHidden="1" w:unhideWhenUsed="1"/>
-    <w:lsdException w:name="Table Grid 8" w:semiHidden="1" w:unhideWhenUsed="1"/>
-    <w:lsdException w:name="Table List 1" w:semiHidden="1" w:unhideWhenUsed="1"/>
-    <w:lsdException w:name="Table List 2" w:semiHidden="1" w:unhideWhenUsed="1"/>
-    <w:lsdException w:name="Table List 3" w:semiHidden="1" w:unhideWhenUsed="1"/>
-    <w:lsdException w:name="Table List 4" w:semiHidden="1" w:unhideWhenUsed="1"/>
-    <w:lsdException w:name="Table List 5" w:semiHidden="1" w:unhideWhenUsed="1"/>
-    <w:lsdException w:name="Table List 6" w:semiHidden="1" w:unhideWhenUsed="1"/>
-    <w:lsdException w:name="Table List 7" w:semiHidden="1" w:unhideWhenUsed="1"/>
-    <w:lsdException w:name="Table List 8" w:semiHidden="1" w:unhideWhenUsed="1"/>
-    <w:lsdException w:name="Table 3D effects 1" w:semiHidden="1" w:unhideWhenUsed="1"/>
-    <w:lsdException w:name="Table 3D effects 2" w:semiHidden="1" w:unhideWhenUsed="1"/>
-    <w:lsdException w:name="Table 3D effects 3" w:semiHidden="1" w:unhideWhenUsed="1"/>
-    <w:lsdException w:name="Table Contemporary" w:semiHidden="1" w:unhideWhenUsed="1"/>
-    <w:lsdException w:name="Table Elegant" w:semiHidden="1" w:unhideWhenUsed="1"/>
-    <w:lsdException w:name="Table Professional" w:semiHidden="1" w:unhideWhenUsed="1"/>
-    <w:lsdException w:name="Table Subtle 1" w:semiHidden="1" w:unhideWhenUsed="1"/>
-    <w:lsdException w:name="Table Subtle 2" w:semiHidden="1" w:unhideWhenUsed="1"/>
-    <w:lsdException w:name="Table Web 1" w:semiHidden="1" w:unhideWhenUsed="1"/>
-    <w:lsdException w:name="Table Web 2" w:semiHidden="1" w:unhideWhenUsed="1"/>
-    <w:lsdException w:name="Table Web 3" w:semiHidden="1" w:unhideWhenUsed="1"/>
-    <w:lsdException w:name="Balloon Text" w:semiHidden="1" w:unhideWhenUsed="1"/>
-    <w:lsdException w:name="Table Grid" w:uiPriority="59"/>
-    <w:lsdException w:name="Table Theme" w:semiHidden="1" w:unhideWhenUsed="1"/>
-    <w:lsdException w:name="Placeholder Text" w:semiHidden="1"/>
-    <w:lsdException w:name="No Spacing" w:uiPriority="1" w:qFormat="1"/>
-    <w:lsdException w:name="Light Shading" w:uiPriority="60"/>
-    <w:lsdException w:name="Light List" w:uiPriority="61"/>
-    <w:lsdException w:name="Light Grid" w:uiPriority="62"/>
-    <w:lsdException w:name="Medium Shading 1" w:uiPriority="63"/>
-    <w:lsdException w:name="Medium Shading 2" w:uiPriority="64"/>
-    <w:lsdException w:name="Medium List 1" w:uiPriority="65"/>
-    <w:lsdException w:name="Medium List 2" w:uiPriority="66"/>
-    <w:lsdException w:name="Medium Grid 1" w:uiPriority="67"/>
-    <w:lsdException w:name="Medium Grid 2" w:uiPriority="68"/>
-    <w:lsdException w:name="Medium Grid 3" w:uiPriority="69"/>
-    <w:lsdException w:name="Dark List" w:uiPriority="70"/>
-    <w:lsdException w:name="Colorful Shading" w:uiPriority="71"/>
-    <w:lsdException w:name="Colorful List" w:uiPriority="72"/>
-    <w:lsdException w:name="Colorful Grid" w:uiPriority="73"/>
-    <w:lsdException w:name="Light Shading Accent 1" w:uiPriority="60"/>
-    <w:lsdException w:name="Light List Accent 1" w:uiPriority="61"/>
-    <w:lsdException w:name="Light Grid Accent 1" w:uiPriority="62"/>
-    <w:lsdException w:name="Medium Shading 1 Accent 1" w:uiPriority="63"/>
-    <w:lsdException w:name="Medium Shading 2 Accent 1" w:uiPriority="64"/>
-    <w:lsdException w:name="Medium List 1 Accent 1" w:uiPriority="65"/>
-    <w:lsdException w:name="Revision" w:semiHidden="1"/>
-    <w:lsdException w:name="List Paragraph" w:uiPriority="34" w:qFormat="1"/>
-    <w:lsdException w:name="Quote" w:uiPriority="29" w:qFormat="1"/>
-    <w:lsdException w:name="Intense Quote" w:uiPriority="30" w:qFormat="1"/>
-    <w:lsdException w:name="Medium List 2 Accent 1" w:uiPriority="66"/>
-    <w:lsdException w:name="Medium Grid 1 Accent 1" w:uiPriority="67"/>
-    <w:lsdException w:name="Medium Grid 2 Accent 1" w:uiPriority="68"/>
-    <w:lsdException w:name="Medium Grid 3 Accent 1" w:uiPriority="69"/>
-    <w:lsdException w:name="Dark List Accent 1" w:uiPriority="70"/>
-    <w:lsdException w:name="Colorful Shading Accent 1" w:uiPriority="71"/>
-    <w:lsdException w:name="Colorful List Accent 1" w:uiPriority="72"/>
-    <w:lsdException w:name="Colorful Grid Accent 1" w:uiPriority="73"/>
-    <w:lsdException w:name="Light Shading Accent 2" w:uiPriority="60"/>
-    <w:lsdException w:name="Light List Accent 2" w:uiPriority="61"/>
-    <w:lsdException w:name="Light Grid Accent 2" w:uiPriority="62"/>
-    <w:lsdException w:name="Medium Shading 1 Accent 2" w:uiPriority="63"/>
-    <w:lsdException w:name="Medium Shading 2 Accent 2" w:uiPriority="64"/>
-    <w:lsdException w:name="Medium List 1 Accent 2" w:uiPriority="65"/>
-    <w:lsdException w:name="Medium List 2 Accent 2" w:uiPriority="66"/>
-    <w:lsdException w:name="Medium Grid 1 Accent 2" w:uiPriority="67"/>
-    <w:lsdException w:name="Medium Grid 2 Accent 2" w:uiPriority="68"/>
-    <w:lsdException w:name="Medium Grid 3 Accent 2" w:uiPriority="69"/>
-    <w:lsdException w:name="Dark List Accent 2" w:uiPriority="70"/>
-    <w:lsdException w:name="Colorful Shading Accent 2" w:uiPriority="71"/>
-    <w:lsdException w:name="Colorful List Accent 2" w:uiPriority="72"/>
-    <w:lsdException w:name="Colorful Grid Accent 2" w:uiPriority="73"/>
-    <w:lsdException w:name="Light Shading Accent 3" w:uiPriority="60"/>
-    <w:lsdException w:name="Light List Accent 3" w:uiPriority="61"/>
-    <w:lsdException w:name="Light Grid Accent 3" w:uiPriority="62"/>
-    <w:lsdException w:name="Medium Shading 1 Accent 3" w:uiPriority="63"/>
-    <w:lsdException w:name="Medium Shading 2 Accent 3" w:uiPriority="64"/>
-    <w:lsdException w:name="Medium List 1 Accent 3" w:uiPriority="65"/>
-    <w:lsdException w:name="Medium List 2 Accent 3" w:uiPriority="66"/>
-    <w:lsdException w:name="Medium Grid 1 Accent 3" w:uiPriority="67"/>
-    <w:lsdException w:name="Medium Grid 2 Accent 3" w:uiPriority="68"/>
-    <w:lsdException w:name="Medium Grid 3 Accent 3" w:uiPriority="69"/>
-    <w:lsdException w:name="Dark List Accent 3" w:uiPriority="70"/>
-    <w:lsdException w:name="Colorful Shading Accent 3" w:uiPriority="71"/>
-    <w:lsdException w:name="Colorful List Accent 3" w:uiPriority="72"/>
-    <w:lsdException w:name="Colorful Grid Accent 3" w:uiPriority="73"/>
-    <w:lsdException w:name="Light Shading Accent 4" w:uiPriority="60"/>
-    <w:lsdException w:name="Light List Accent 4" w:uiPriority="61"/>
-    <w:lsdException w:name="Light Grid Accent 4" w:uiPriority="62"/>
-    <w:lsdException w:name="Medium Shading 1 Accent 4" w:uiPriority="63"/>
-    <w:lsdException w:name="Medium Shading 2 Accent 4" w:uiPriority="64"/>
-    <w:lsdException w:name="Medium List 1 Accent 4" w:uiPriority="65"/>
-    <w:lsdException w:name="Medium List 2 Accent 4" w:uiPriority="66"/>
-    <w:lsdException w:name="Medium Grid 1 Accent 4" w:uiPriority="67"/>
-    <w:lsdException w:name="Medium Grid 2 Accent 4" w:uiPriority="68"/>
-    <w:lsdException w:name="Medium Grid 3 Accent 4" w:uiPriority="69"/>
-    <w:lsdException w:name="Dark List Accent 4" w:uiPriority="70"/>
-    <w:lsdException w:name="Colorful Shading Accent 4" w:uiPriority="71"/>
-    <w:lsdException w:name="Colorful List Accent 4" w:uiPriority="72"/>
-    <w:lsdException w:name="Colorful Grid Accent 4" w:uiPriority="73"/>
-    <w:lsdException w:name="Light Shading Accent 5" w:uiPriority="60"/>
-    <w:lsdException w:name="Light List Accent 5" w:uiPriority="61"/>
-    <w:lsdException w:name="Light Grid Accent 5" w:uiPriority="62"/>
-    <w:lsdException w:name="Medium Shading 1 Accent 5" w:uiPriority="63"/>
-    <w:lsdException w:name="Medium Shading 2 Accent 5" w:uiPriority="64"/>
-    <w:lsdException w:name="Medium List 1 Accent 5" w:uiPriority="65"/>
-    <w:lsdException w:name="Medium List 2 Accent 5" w:uiPriority="66"/>
-    <w:lsdException w:name="Medium Grid 1 Accent 5" w:uiPriority="67"/>
-    <w:lsdException w:name="Medium Grid 2 Accent 5" w:uiPriority="68"/>
-    <w:lsdException w:name="Medium Grid 3 Accent 5" w:uiPriority="69"/>
-    <w:lsdException w:name="Dark List Accent 5" w:uiPriority="70"/>
-    <w:lsdException w:name="Colorful Shading Accent 5" w:uiPriority="71"/>
-    <w:lsdException w:name="Colorful List Accent 5" w:uiPriority="72"/>
-    <w:lsdException w:name="Colorful Grid Accent 5" w:uiPriority="73"/>
-    <w:lsdException w:name="Light Shading Accent 6" w:uiPriority="60"/>
-    <w:lsdException w:name="Light List Accent 6" w:uiPriority="61"/>
-    <w:lsdException w:name="Light Grid Accent 6" w:uiPriority="62"/>
-    <w:lsdException w:name="Medium Shading 1 Accent 6" w:uiPriority="63"/>
-    <w:lsdException w:name="Medium Shading 2 Accent 6" w:uiPriority="64"/>
-    <w:lsdException w:name="Medium List 1 Accent 6" w:uiPriority="65"/>
-    <w:lsdException w:name="Medium List 2 Accent 6" w:uiPriority="66"/>
-    <w:lsdException w:name="Medium Grid 1 Accent 6" w:uiPriority="67"/>
-    <w:lsdException w:name="Medium Grid 2 Accent 6" w:uiPriority="68"/>
-    <w:lsdException w:name="Medium Grid 3 Accent 6" w:uiPriority="69"/>
-    <w:lsdException w:name="Dark List Accent 6" w:uiPriority="70"/>
-    <w:lsdException w:name="Colorful Shading Accent 6" w:uiPriority="71"/>
-    <w:lsdException w:name="Colorful List Accent 6" w:uiPriority="72"/>
-    <w:lsdException w:name="Colorful Grid Accent 6" w:uiPriority="73"/>
-    <w:lsdException w:name="Subtle Emphasis" w:uiPriority="19" w:qFormat="1"/>
-    <w:lsdException w:name="Intense Emphasis" w:uiPriority="21" w:qFormat="1"/>
-    <w:lsdException w:name="Subtle Reference" w:uiPriority="31" w:qFormat="1"/>
-    <w:lsdException w:name="Intense Reference" w:uiPriority="32" w:qFormat="1"/>
-    <w:lsdException w:name="Book Title" w:uiPriority="33" w:qFormat="1"/>
-    <w:lsdException w:name="Bibliography" w:semiHidden="1" w:uiPriority="37" w:unhideWhenUsed="1"/>
-    <w:lsdException w:name="TOC Heading" w:semiHidden="1" w:uiPriority="39" w:unhideWhenUsed="1" w:qFormat="1"/>
-    <w:lsdException w:name="Plain Table 1" w:uiPriority="41"/>
-    <w:lsdException w:name="Plain Table 2" w:uiPriority="42"/>
-    <w:lsdException w:name="Plain Table 3" w:uiPriority="43"/>
-    <w:lsdException w:name="Plain Table 4" w:uiPriority="44"/>
-    <w:lsdException w:name="Plain Table 5" w:uiPriority="45"/>
-    <w:lsdException w:name="Grid Table Light" w:uiPriority="40"/>
-    <w:lsdException w:name="Grid Table 1 Light" w:uiPriority="46"/>
-    <w:lsdException w:name="Grid Table 2" w:uiPriority="47"/>
-    <w:lsdException w:name="Grid Table 3" w:uiPriority="48"/>
-    <w:lsdException w:name="Grid Table 4" w:uiPriority="49"/>
-    <w:lsdException w:name="Grid Table 5 Dark" w:uiPriority="50"/>
-    <w:lsdException w:name="Grid Table 6 Colorful" w:uiPriority="51"/>
-    <w:lsdException w:name="Grid Table 7 Colorful" w:uiPriority="52"/>
-    <w:lsdException w:name="Grid Table 1 Light Accent 1" w:uiPriority="46"/>
-    <w:lsdException w:name="Grid Table 2 Accent 1" w:uiPriority="47"/>
-    <w:lsdException w:name="Grid Table 3 Accent 1" w:uiPriority="48"/>
-    <w:lsdException w:name="Grid Table 4 Accent 1" w:uiPriority="49"/>
-    <w:lsdException w:name="Grid Table 5 Dark Accent 1" w:uiPriority="50"/>
-    <w:lsdException w:name="Grid Table 6 Colorful Accent 1" w:uiPriority="51"/>
-    <w:lsdException w:name="Grid Table 7 Colorful Accent 1" w:uiPriority="52"/>
-    <w:lsdException w:name="Grid Table 1 Light Accent 2" w:uiPriority="46"/>
-    <w:lsdException w:name="Grid Table 2 Accent 2" w:uiPriority="47"/>
-    <w:lsdException w:name="Grid Table 3 Accent 2" w:uiPriority="48"/>
-    <w:lsdException w:name="Grid Table 4 Accent 2" w:uiPriority="49"/>
-    <w:lsdException w:name="Grid Table 5 Dark Accent 2" w:uiPriority="50"/>
-    <w:lsdException w:name="Grid Table 6 Colorful Accent 2" w:uiPriority="51"/>
-    <w:lsdException w:name="Grid Table 7 Colorful Accent 2" w:uiPriority="52"/>
-    <w:lsdException w:name="Grid Table 1 Light Accent 3" w:uiPriority="46"/>
-    <w:lsdException w:name="Grid Table 2 Accent 3" w:uiPriority="47"/>
-    <w:lsdException w:name="Grid Table 3 Accent 3" w:uiPriority="48"/>
-    <w:lsdException w:name="Grid Table 4 Accent 3" w:uiPriority="49"/>
-    <w:lsdException w:name="Grid Table 5 Dark Accent 3" w:uiPriority="50"/>
-    <w:lsdException w:name="Grid Table 6 Colorful Accent 3" w:uiPriority="51"/>
-    <w:lsdException w:name="Grid Table 7 Colorful Accent 3" w:uiPriority="52"/>
-    <w:lsdException w:name="Grid Table 1 Light Accent 4" w:uiPriority="46"/>
-    <w:lsdException w:name="Grid Table 2 Accent 4" w:uiPriority="47"/>
-    <w:lsdException w:name="Grid Table 3 Accent 4" w:uiPriority="48"/>
-    <w:lsdException w:name="Grid Table 4 Accent 4" w:uiPriority="49"/>
-    <w:lsdException w:name="Grid Table 5 Dark Accent 4" w:uiPriority="50"/>
-    <w:lsdException w:name="Grid Table 6 Colorful Accent 4" w:uiPriority="51"/>
-    <w:lsdException w:name="Grid Table 7 Colorful Accent 4" w:uiPriority="52"/>
-    <w:lsdException w:name="Grid Table 1 Light Accent 5" w:uiPriority="46"/>
-    <w:lsdException w:name="Grid Table 2 Accent 5" w:uiPriority="47"/>
-    <w:lsdException w:name="Grid Table 3 Accent 5" w:uiPriority="48"/>
-    <w:lsdException w:name="Grid Table 4 Accent 5" w:uiPriority="49"/>
-    <w:lsdException w:name="Grid Table 5 Dark Accent 5" w:uiPriority="50"/>
-    <w:lsdException w:name="Grid Table 6 Colorful Accent 5" w:uiPriority="51"/>
-    <w:lsdException w:name="Grid Table 7 Colorful Accent 5" w:uiPriority="52"/>
-    <w:lsdException w:name="Grid Table 1 Light Accent 6" w:uiPriority="46"/>
-    <w:lsdException w:name="Grid Table 2 Accent 6" w:uiPriority="47"/>
-    <w:lsdException w:name="Grid Table 3 Accent 6" w:uiPriority="48"/>
-    <w:lsdException w:name="Grid Table 4 Accent 6" w:uiPriority="49"/>
-    <w:lsdException w:name="Grid Table 5 Dark Accent 6" w:uiPriority="50"/>
-    <w:lsdException w:name="Grid Table 6 Colorful Accent 6" w:uiPriority="51"/>
-    <w:lsdException w:name="Grid Table 7 Colorful Accent 6" w:uiPriority="52"/>
-    <w:lsdException w:name="List Table 1 Light" w:uiPriority="46"/>
-    <w:lsdException w:name="List Table 2" w:uiPriority="47"/>
-    <w:lsdException w:name="List Table 3" w:uiPriority="48"/>
-    <w:lsdException w:name="List Table 4" w:uiPriority="49"/>
-    <w:lsdException w:name="List Table 5 Dark" w:uiPriority="50"/>
-    <w:lsdException w:name="List Table 6 Colorful" w:uiPriority="51"/>
-    <w:lsdException w:name="List Table 7 Colorful" w:uiPriority="52"/>
-    <w:lsdException w:name="List Table 1 Light Accent 1" w:uiPriority="46"/>
-    <w:lsdException w:name="List Table 2 Accent 1" w:uiPriority="47"/>
-    <w:lsdException w:name="List Table 3 Accent 1" w:uiPriority="48"/>
-    <w:lsdException w:name="List Table 4 Accent 1" w:uiPriority="49"/>
-    <w:lsdException w:name="List Table 5 Dark Accent 1" w:uiPriority="50"/>
-    <w:lsdException w:name="List Table 6 Colorful Accent 1" w:uiPriority="51"/>
-    <w:lsdException w:name="List Table 7 Colorful Accent 1" w:uiPriority="52"/>
-    <w:lsdException w:name="List Table 1 Light Accent 2" w:uiPriority="46"/>
-    <w:lsdException w:name="List Table 2 Accent 2" w:uiPriority="47"/>
-    <w:lsdException w:name="List Table 3 Accent 2" w:uiPriority="48"/>
-    <w:lsdException w:name="List Table 4 Accent 2" w:uiPriority="49"/>
-    <w:lsdException w:name="List Table 5 Dark Accent 2" w:uiPriority="50"/>
-    <w:lsdException w:name="List Table 6 Colorful Accent 2" w:uiPriority="51"/>
-    <w:lsdException w:name="List Table 7 Colorful Accent 2" w:uiPriority="52"/>
-    <w:lsdException w:name="List Table 1 Light Accent 3" w:uiPriority="46"/>
-    <w:lsdException w:name="List Table 2 Accent 3" w:uiPriority="47"/>
-    <w:lsdException w:name="List Table 3 Accent 3" w:uiPriority="48"/>
-    <w:lsdException w:name="List Table 4 Accent 3" w:uiPriority="49"/>
-    <w:lsdException w:name="List Table 5 Dark Accent 3" w:uiPriority="50"/>
-    <w:lsdException w:name="List Table 6 Colorful Accent 3" w:uiPriority="51"/>
-    <w:lsdException w:name="List Table 7 Colorful Accent 3" w:uiPriority="52"/>
-    <w:lsdException w:name="List Table 1 Light Accent 4" w:uiPriority="46"/>
-    <w:lsdException w:name="List Table 2 Accent 4" w:uiPriority="47"/>
-    <w:lsdException w:name="List Table 3 Accent 4" w:uiPriority="48"/>
-    <w:lsdException w:name="List Table 4 Accent 4" w:uiPriority="49"/>
-    <w:lsdException w:name="List Table 5 Dark Accent 4" w:uiPriority="50"/>
-    <w:lsdException w:name="List Table 6 Colorful Accent 4" w:uiPriority="51"/>
-    <w:lsdException w:name="List Table 7 Colorful Accent 4" w:uiPriority="52"/>
-    <w:lsdException w:name="List Table 1 Light Accent 5" w:uiPriority="46"/>
-    <w:lsdException w:name="List Table 2 Accent 5" w:uiPriority="47"/>
-    <w:lsdException w:name="List Table 3 Accent 5" w:uiPriority="48"/>
-    <w:lsdException w:name="List Table 4 Accent 5" w:uiPriority="49"/>
-    <w:lsdException w:name="List Table 5 Dark Accent 5" w:uiPriority="50"/>
-    <w:lsdException w:name="List Table 6 Colorful Accent 5" w:uiPriority="51"/>
-    <w:lsdException w:name="List Table 7 Colorful Accent 5" w:uiPriority="52"/>
-    <w:lsdException w:name="List Table 1 Light Accent 6" w:uiPriority="46"/>
-    <w:lsdException w:name="List Table 2 Accent 6" w:uiPriority="47"/>
-    <w:lsdException w:name="List Table 3 Accent 6" w:uiPriority="48"/>
-    <w:lsdException w:name="List Table 4 Accent 6" w:uiPriority="49"/>
-    <w:lsdException w:name="List Table 5 Dark Accent 6" w:uiPriority="50"/>
-    <w:lsdException w:name="List Table 6 Colorful Accent 6" w:uiPriority="51"/>
-    <w:lsdException w:name="List Table 7 Colorful Accent 6" w:uiPriority="52"/>
+  <w:latentStyles w:defLockedState="0" w:defUIPriority="99" w:defSemiHidden="1" w:defUnhideWhenUsed="1" w:defQFormat="0" w:count="276">
+    <w:lsdException w:name="Normal" w:semiHidden="0" w:uiPriority="0" w:unhideWhenUsed="0" w:qFormat="1"/>
+    <w:lsdException w:name="heading 1" w:semiHidden="0" w:uiPriority="9" w:unhideWhenUsed="0" w:qFormat="1"/>
+    <w:lsdException w:name="heading 2" w:uiPriority="9" w:qFormat="1"/>
+    <w:lsdException w:name="heading 3" w:uiPriority="9" w:qFormat="1"/>
+    <w:lsdException w:name="heading 4" w:uiPriority="9" w:qFormat="1"/>
+    <w:lsdException w:name="heading 5" w:uiPriority="9" w:qFormat="1"/>
+    <w:lsdException w:name="heading 6" w:uiPriority="9" w:qFormat="1"/>
+    <w:lsdException w:name="heading 7" w:uiPriority="9" w:qFormat="1"/>
+    <w:lsdException w:name="heading 8" w:uiPriority="9" w:qFormat="1"/>
+    <w:lsdException w:name="heading 9" w:uiPriority="9" w:qFormat="1"/>
+    <w:lsdException w:name="toc 1" w:uiPriority="39"/>
+    <w:lsdException w:name="toc 2" w:uiPriority="39"/>
+    <w:lsdException w:name="toc 3" w:uiPriority="39"/>
+    <w:lsdException w:name="toc 4" w:uiPriority="39"/>
+    <w:lsdException w:name="toc 5" w:uiPriority="39"/>
+    <w:lsdException w:name="toc 6" w:uiPriority="39"/>
+    <w:lsdException w:name="toc 7" w:uiPriority="39"/>
+    <w:lsdException w:name="toc 8" w:uiPriority="39"/>
+    <w:lsdException w:name="toc 9" w:uiPriority="39"/>
+    <w:lsdException w:name="caption" w:uiPriority="35" w:qFormat="1"/>
+    <w:lsdException w:name="Title" w:semiHidden="0" w:uiPriority="10" w:unhideWhenUsed="0" w:qFormat="1"/>
+    <w:lsdException w:name="Default Paragraph Font" w:uiPriority="1"/>
+    <w:lsdException w:name="Subtitle" w:semiHidden="0" w:uiPriority="11" w:unhideWhenUsed="0" w:qFormat="1"/>
+    <w:lsdException w:name="Strong" w:semiHidden="0" w:uiPriority="22" w:unhideWhenUsed="0" w:qFormat="1"/>
+    <w:lsdException w:name="Emphasis" w:semiHidden="0" w:uiPriority="20" w:unhideWhenUsed="0" w:qFormat="1"/>
+    <w:lsdException w:name="Table Grid" w:semiHidden="0" w:uiPriority="59" w:unhideWhenUsed="0"/>
+    <w:lsdException w:name="Note Level 1" w:semiHidden="0" w:unhideWhenUsed="0"/>
+    <w:lsdException w:name="Note Level 2" w:semiHidden="0" w:unhideWhenUsed="0"/>
+    <w:lsdException w:name="Note Level 3" w:semiHidden="0" w:unhideWhenUsed="0"/>
+    <w:lsdException w:name="Note Level 4" w:semiHidden="0" w:unhideWhenUsed="0"/>
+    <w:lsdException w:name="Note Level 5" w:semiHidden="0" w:unhideWhenUsed="0"/>
+    <w:lsdException w:name="Note Level 6" w:semiHidden="0" w:unhideWhenUsed="0"/>
+    <w:lsdException w:name="Note Level 7" w:semiHidden="0" w:unhideWhenUsed="0"/>
+    <w:lsdException w:name="Note Level 8" w:semiHidden="0" w:unhideWhenUsed="0"/>
+    <w:lsdException w:name="Note Level 9" w:semiHidden="0" w:unhideWhenUsed="0"/>
+    <w:lsdException w:name="Placeholder Text" w:unhideWhenUsed="0"/>
+    <w:lsdException w:name="No Spacing" w:semiHidden="0" w:uiPriority="1" w:unhideWhenUsed="0" w:qFormat="1"/>
+    <w:lsdException w:name="Light Shading" w:semiHidden="0" w:uiPriority="60" w:unhideWhenUsed="0"/>
+    <w:lsdException w:name="Light List" w:semiHidden="0" w:uiPriority="61" w:unhideWhenUsed="0"/>
+    <w:lsdException w:name="Light Grid" w:semiHidden="0" w:uiPriority="62" w:unhideWhenUsed="0"/>
+    <w:lsdException w:name="Medium Shading 1" w:semiHidden="0" w:uiPriority="63" w:unhideWhenUsed="0"/>
+    <w:lsdException w:name="Medium Shading 2" w:semiHidden="0" w:uiPriority="64" w:unhideWhenUsed="0"/>
+    <w:lsdException w:name="Medium List 1" w:semiHidden="0" w:uiPriority="65" w:unhideWhenUsed="0"/>
+    <w:lsdException w:name="Medium List 2" w:semiHidden="0" w:uiPriority="66" w:unhideWhenUsed="0"/>
+    <w:lsdException w:name="Medium Grid 1" w:semiHidden="0" w:uiPriority="67" w:unhideWhenUsed="0"/>
+    <w:lsdException w:name="Medium Grid 2" w:semiHidden="0" w:uiPriority="68" w:unhideWhenUsed="0"/>
+    <w:lsdException w:name="Medium Grid 3" w:semiHidden="0" w:uiPriority="69" w:unhideWhenUsed="0"/>
+    <w:lsdException w:name="Dark List" w:semiHidden="0" w:uiPriority="70" w:unhideWhenUsed="0"/>
+    <w:lsdException w:name="Colorful Shading" w:semiHidden="0" w:uiPriority="71" w:unhideWhenUsed="0"/>
+    <w:lsdException w:name="Colorful List" w:semiHidden="0" w:uiPriority="72" w:unhideWhenUsed="0"/>
+    <w:lsdException w:name="Colorful Grid" w:semiHidden="0" w:uiPriority="73" w:unhideWhenUsed="0"/>
+    <w:lsdException w:name="Light Shading Accent 1" w:semiHidden="0" w:uiPriority="60" w:unhideWhenUsed="0"/>
+    <w:lsdException w:name="Light List Accent 1" w:semiHidden="0" w:uiPriority="61" w:unhideWhenUsed="0"/>
+    <w:lsdException w:name="Light Grid Accent 1" w:semiHidden="0" w:uiPriority="62" w:unhideWhenUsed="0"/>
+    <w:lsdException w:name="Medium Shading 1 Accent 1" w:semiHidden="0" w:uiPriority="63" w:unhideWhenUsed="0"/>
+    <w:lsdException w:name="Medium Shading 2 Accent 1" w:semiHidden="0" w:uiPriority="64" w:unhideWhenUsed="0"/>
+    <w:lsdException w:name="Medium List 1 Accent 1" w:semiHidden="0" w:uiPriority="65" w:unhideWhenUsed="0"/>
+    <w:lsdException w:name="Revision" w:unhideWhenUsed="0"/>
+    <w:lsdException w:name="List Paragraph" w:semiHidden="0" w:uiPriority="34" w:unhideWhenUsed="0" w:qFormat="1"/>
+    <w:lsdException w:name="Quote" w:semiHidden="0" w:uiPriority="29" w:unhideWhenUsed="0" w:qFormat="1"/>
+    <w:lsdException w:name="Intense Quote" w:semiHidden="0" w:uiPriority="30" w:unhideWhenUsed="0" w:qFormat="1"/>
+    <w:lsdException w:name="Medium List 2 Accent 1" w:semiHidden="0" w:uiPriority="66" w:unhideWhenUsed="0"/>
+    <w:lsdException w:name="Medium Grid 1 Accent 1" w:semiHidden="0" w:uiPriority="67" w:unhideWhenUsed="0"/>
+    <w:lsdException w:name="Medium Grid 2 Accent 1" w:semiHidden="0" w:uiPriority="68" w:unhideWhenUsed="0"/>
+    <w:lsdException w:name="Medium Grid 3 Accent 1" w:semiHidden="0" w:uiPriority="69" w:unhideWhenUsed="0"/>
+    <w:lsdException w:name="Dark List Accent 1" w:semiHidden="0" w:uiPriority="70" w:unhideWhenUsed="0"/>
+    <w:lsdException w:name="Colorful Shading Accent 1" w:semiHidden="0" w:uiPriority="71" w:unhideWhenUsed="0"/>
+    <w:lsdException w:name="Colorful List Accent 1" w:semiHidden="0" w:uiPriority="72" w:unhideWhenUsed="0"/>
+    <w:lsdException w:name="Colorful Grid Accent 1" w:semiHidden="0" w:uiPriority="73" w:unhideWhenUsed="0"/>
+    <w:lsdException w:name="Light Shading Accent 2" w:semiHidden="0" w:uiPriority="60" w:unhideWhenUsed="0"/>
+    <w:lsdException w:name="Light List Accent 2" w:semiHidden="0" w:uiPriority="61" w:unhideWhenUsed="0"/>
+    <w:lsdException w:name="Light Grid Accent 2" w:semiHidden="0" w:uiPriority="62" w:unhideWhenUsed="0"/>
+    <w:lsdException w:name="Medium Shading 1 Accent 2" w:semiHidden="0" w:uiPriority="63" w:unhideWhenUsed="0"/>
+    <w:lsdException w:name="Medium Shading 2 Accent 2" w:semiHidden="0" w:uiPriority="64" w:unhideWhenUsed="0"/>
+    <w:lsdException w:name="Medium List 1 Accent 2" w:semiHidden="0" w:uiPriority="65" w:unhideWhenUsed="0"/>
+    <w:lsdException w:name="Medium List 2 Accent 2" w:semiHidden="0" w:uiPriority="66" w:unhideWhenUsed="0"/>
+    <w:lsdException w:name="Medium Grid 1 Accent 2" w:semiHidden="0" w:uiPriority="67" w:unhideWhenUsed="0"/>
+    <w:lsdException w:name="Medium Grid 2 Accent 2" w:semiHidden="0" w:uiPriority="68" w:unhideWhenUsed="0"/>
+    <w:lsdException w:name="Medium Grid 3 Accent 2" w:semiHidden="0" w:uiPriority="69" w:unhideWhenUsed="0"/>
+    <w:lsdException w:name="Dark List Accent 2" w:semiHidden="0" w:uiPriority="70" w:unhideWhenUsed="0"/>
+    <w:lsdException w:name="Colorful Shading Accent 2" w:semiHidden="0" w:uiPriority="71" w:unhideWhenUsed="0"/>
+    <w:lsdException w:name="Colorful List Accent 2" w:semiHidden="0" w:uiPriority="72" w:unhideWhenUsed="0"/>
+    <w:lsdException w:name="Colorful Grid Accent 2" w:semiHidden="0" w:uiPriority="73" w:unhideWhenUsed="0"/>
+    <w:lsdException w:name="Light Shading Accent 3" w:semiHidden="0" w:uiPriority="60" w:unhideWhenUsed="0"/>
+    <w:lsdException w:name="Light List Accent 3" w:semiHidden="0" w:uiPriority="61" w:unhideWhenUsed="0"/>
+    <w:lsdException w:name="Light Grid Accent 3" w:semiHidden="0" w:uiPriority="62" w:unhideWhenUsed="0"/>
+    <w:lsdException w:name="Medium Shading 1 Accent 3" w:semiHidden="0" w:uiPriority="63" w:unhideWhenUsed="0"/>
+    <w:lsdException w:name="Medium Shading 2 Accent 3" w:semiHidden="0" w:uiPriority="64" w:unhideWhenUsed="0"/>
+    <w:lsdException w:name="Medium List 1 Accent 3" w:semiHidden="0" w:uiPriority="65" w:unhideWhenUsed="0"/>
+    <w:lsdException w:name="Medium List 2 Accent 3" w:semiHidden="0" w:uiPriority="66" w:unhideWhenUsed="0"/>
+    <w:lsdException w:name="Medium Grid 1 Accent 3" w:semiHidden="0" w:uiPriority="67" w:unhideWhenUsed="0"/>
+    <w:lsdException w:name="Medium Grid 2 Accent 3" w:semiHidden="0" w:uiPriority="68" w:unhideWhenUsed="0"/>
+    <w:lsdException w:name="Medium Grid 3 Accent 3" w:semiHidden="0" w:uiPriority="69" w:unhideWhenUsed="0"/>
+    <w:lsdException w:name="Dark List Accent 3" w:semiHidden="0" w:uiPriority="70" w:unhideWhenUsed="0"/>
+    <w:lsdException w:name="Colorful Shading Accent 3" w:semiHidden="0" w:uiPriority="71" w:unhideWhenUsed="0"/>
+    <w:lsdException w:name="Colorful List Accent 3" w:semiHidden="0" w:uiPriority="72" w:unhideWhenUsed="0"/>
+    <w:lsdException w:name="Colorful Grid Accent 3" w:semiHidden="0" w:uiPriority="73" w:unhideWhenUsed="0"/>
+    <w:lsdException w:name="Light Shading Accent 4" w:semiHidden="0" w:uiPriority="60" w:unhideWhenUsed="0"/>
+    <w:lsdException w:name="Light List Accent 4" w:semiHidden="0" w:uiPriority="61" w:unhideWhenUsed="0"/>
+    <w:lsdException w:name="Light Grid Accent 4" w:semiHidden="0" w:uiPriority="62" w:unhideWhenUsed="0"/>
+    <w:lsdException w:name="Medium Shading 1 Accent 4" w:semiHidden="0" w:uiPriority="63" w:unhideWhenUsed="0"/>
+    <w:lsdException w:name="Medium Shading 2 Accent 4" w:semiHidden="0" w:uiPriority="64" w:unhideWhenUsed="0"/>
+    <w:lsdException w:name="Medium List 1 Accent 4" w:semiHidden="0" w:uiPriority="65" w:unhideWhenUsed="0"/>
+    <w:lsdException w:name="Medium List 2 Accent 4" w:semiHidden="0" w:uiPriority="66" w:unhideWhenUsed="0"/>
+    <w:lsdException w:name="Medium Grid 1 Accent 4" w:semiHidden="0" w:uiPriority="67" w:unhideWhenUsed="0"/>
+    <w:lsdException w:name="Medium Grid 2 Accent 4" w:semiHidden="0" w:uiPriority="68" w:unhideWhenUsed="0"/>
+    <w:lsdException w:name="Medium Grid 3 Accent 4" w:semiHidden="0" w:uiPriority="69" w:unhideWhenUsed="0"/>
+    <w:lsdException w:name="Dark List Accent 4" w:semiHidden="0" w:uiPriority="70" w:unhideWhenUsed="0"/>
+    <w:lsdException w:name="Colorful Shading Accent 4" w:semiHidden="0" w:uiPriority="71" w:unhideWhenUsed="0"/>
+    <w:lsdException w:name="Colorful List Accent 4" w:semiHidden="0" w:uiPriority="72" w:unhideWhenUsed="0"/>
+    <w:lsdException w:name="Colorful Grid Accent 4" w:semiHidden="0" w:uiPriority="73" w:unhideWhenUsed="0"/>
+    <w:lsdException w:name="Light Shading Accent 5" w:semiHidden="0" w:uiPriority="60" w:unhideWhenUsed="0"/>
+    <w:lsdException w:name="Light List Accent 5" w:semiHidden="0" w:uiPriority="61" w:unhideWhenUsed="0"/>
+    <w:lsdException w:name="Light Grid Accent 5" w:semiHidden="0" w:uiPriority="62" w:unhideWhenUsed="0"/>
+    <w:lsdException w:name="Medium Shading 1 Accent 5" w:semiHidden="0" w:uiPriority="63" w:unhideWhenUsed="0"/>
+    <w:lsdException w:name="Medium Shading 2 Accent 5" w:semiHidden="0" w:uiPriority="64" w:unhideWhenUsed="0"/>
+    <w:lsdException w:name="Medium List 1 Accent 5" w:semiHidden="0" w:uiPriority="65" w:unhideWhenUsed="0"/>
+    <w:lsdException w:name="Medium List 2 Accent 5" w:semiHidden="0" w:uiPriority="66" w:unhideWhenUsed="0"/>
+    <w:lsdException w:name="Medium Grid 1 Accent 5" w:semiHidden="0" w:uiPriority="67" w:unhideWhenUsed="0"/>
+    <w:lsdException w:name="Medium Grid 2 Accent 5" w:semiHidden="0" w:uiPriority="68" w:unhideWhenUsed="0"/>
+    <w:lsdException w:name="Medium Grid 3 Accent 5" w:semiHidden="0" w:uiPriority="69" w:unhideWhenUsed="0"/>
+    <w:lsdException w:name="Dark List Accent 5" w:semiHidden="0" w:uiPriority="70" w:unhideWhenUsed="0"/>
+    <w:lsdException w:name="Colorful Shading Accent 5" w:semiHidden="0" w:uiPriority="71" w:unhideWhenUsed="0"/>
+    <w:lsdException w:name="Colorful List Accent 5" w:semiHidden="0" w:uiPriority="72" w:unhideWhenUsed="0"/>
+    <w:lsdException w:name="Colorful Grid Accent 5" w:semiHidden="0" w:uiPriority="73" w:unhideWhenUsed="0"/>
+    <w:lsdException w:name="Light Shading Accent 6" w:semiHidden="0" w:uiPriority="60" w:unhideWhenUsed="0"/>
+    <w:lsdException w:name="Light List Accent 6" w:semiHidden="0" w:uiPriority="61" w:unhideWhenUsed="0"/>
+    <w:lsdException w:name="Light Grid Accent 6" w:semiHidden="0" w:uiPriority="62" w:unhideWhenUsed="0"/>
+    <w:lsdException w:name="Medium Shading 1 Accent 6" w:semiHidden="0" w:uiPriority="63" w:unhideWhenUsed="0"/>
+    <w:lsdException w:name="Medium Shading 2 Accent 6" w:semiHidden="0" w:uiPriority="64" w:unhideWhenUsed="0"/>
+    <w:lsdException w:name="Medium List 1 Accent 6" w:semiHidden="0" w:uiPriority="65" w:unhideWhenUsed="0"/>
+    <w:lsdException w:name="Medium List 2 Accent 6" w:semiHidden="0" w:uiPriority="66" w:unhideWhenUsed="0"/>
+    <w:lsdException w:name="Medium Grid 1 Accent 6" w:semiHidden="0" w:uiPriority="67" w:unhideWhenUsed="0"/>
+    <w:lsdException w:name="Medium Grid 2 Accent 6" w:semiHidden="0" w:uiPriority="68" w:unhideWhenUsed="0"/>
+    <w:lsdException w:name="Medium Grid 3 Accent 6" w:semiHidden="0" w:uiPriority="69" w:unhideWhenUsed="0"/>
+    <w:lsdException w:name="Dark List Accent 6" w:semiHidden="0" w:uiPriority="70" w:unhideWhenUsed="0"/>
+    <w:lsdException w:name="Colorful Shading Accent 6" w:semiHidden="0" w:uiPriority="71" w:unhideWhenUsed="0"/>
+    <w:lsdException w:name="Colorful List Accent 6" w:semiHidden="0" w:uiPriority="72" w:unhideWhenUsed="0"/>
+    <w:lsdException w:name="Colorful Grid Accent 6" w:semiHidden="0" w:uiPriority="73" w:unhideWhenUsed="0"/>
+    <w:lsdException w:name="Subtle Emphasis" w:semiHidden="0" w:uiPriority="19" w:unhideWhenUsed="0" w:qFormat="1"/>
+    <w:lsdException w:name="Intense Emphasis" w:semiHidden="0" w:uiPriority="21" w:unhideWhenUsed="0" w:qFormat="1"/>
+    <w:lsdException w:name="Subtle Reference" w:semiHidden="0" w:uiPriority="31" w:unhideWhenUsed="0" w:qFormat="1"/>
+    <w:lsdException w:name="Intense Reference" w:semiHidden="0" w:uiPriority="32" w:unhideWhenUsed="0" w:qFormat="1"/>
+    <w:lsdException w:name="Book Title" w:semiHidden="0" w:uiPriority="33" w:unhideWhenUsed="0" w:qFormat="1"/>
+    <w:lsdException w:name="Bibliography" w:uiPriority="37"/>
+    <w:lsdException w:name="TOC Heading" w:uiPriority="39" w:qFormat="1"/>
   </w:latentStyles>
   <w:style w:type="paragraph" w:default="1" w:styleId="Normal">
     <w:name w:val="Normal"/>
@@ -2803,7 +2880,796 @@
   <w:style w:type="character" w:default="1" w:styleId="DefaultParagraphFont">
     <w:name w:val="Default Paragraph Font"/>
     <w:uiPriority w:val="1"/>
+    <w:unhideWhenUsed/>
+  </w:style>
+  <w:style w:type="table" w:default="1" w:styleId="TableNormal">
+    <w:name w:val="Normal Table"/>
+    <w:uiPriority w:val="99"/>
     <w:semiHidden/>
+    <w:unhideWhenUsed/>
+    <w:tblPr>
+      <w:tblInd w:w="0" w:type="dxa"/>
+      <w:tblCellMar>
+        <w:top w:w="0" w:type="dxa"/>
+        <w:left w:w="108" w:type="dxa"/>
+        <w:bottom w:w="0" w:type="dxa"/>
+        <w:right w:w="108" w:type="dxa"/>
+      </w:tblCellMar>
+    </w:tblPr>
+  </w:style>
+  <w:style w:type="numbering" w:default="1" w:styleId="NoList">
+    <w:name w:val="No List"/>
+    <w:uiPriority w:val="99"/>
+    <w:semiHidden/>
+    <w:unhideWhenUsed/>
+  </w:style>
+  <w:style w:type="character" w:customStyle="1" w:styleId="Heading1Char">
+    <w:name w:val="Heading 1 Char"/>
+    <w:basedOn w:val="DefaultParagraphFont"/>
+    <w:link w:val="Heading1"/>
+    <w:uiPriority w:val="9"/>
+    <w:rsid w:val="00CC3DBD"/>
+    <w:rPr>
+      <w:rFonts w:asciiTheme="majorHAnsi" w:eastAsiaTheme="majorEastAsia" w:hAnsiTheme="majorHAnsi" w:cstheme="majorBidi"/>
+      <w:b/>
+      <w:bCs/>
+      <w:color w:val="365F91" w:themeColor="accent1" w:themeShade="BF"/>
+      <w:sz w:val="28"/>
+      <w:szCs w:val="28"/>
+    </w:rPr>
+  </w:style>
+  <w:style w:type="character" w:customStyle="1" w:styleId="Heading2Char">
+    <w:name w:val="Heading 2 Char"/>
+    <w:basedOn w:val="DefaultParagraphFont"/>
+    <w:link w:val="Heading2"/>
+    <w:uiPriority w:val="9"/>
+    <w:rsid w:val="00CC3DBD"/>
+    <w:rPr>
+      <w:rFonts w:asciiTheme="majorHAnsi" w:eastAsiaTheme="majorEastAsia" w:hAnsiTheme="majorHAnsi" w:cstheme="majorBidi"/>
+      <w:b/>
+      <w:bCs/>
+      <w:color w:val="4F81BD" w:themeColor="accent1"/>
+      <w:sz w:val="26"/>
+      <w:szCs w:val="26"/>
+    </w:rPr>
+  </w:style>
+  <w:style w:type="character" w:customStyle="1" w:styleId="Heading3Char">
+    <w:name w:val="Heading 3 Char"/>
+    <w:basedOn w:val="DefaultParagraphFont"/>
+    <w:link w:val="Heading3"/>
+    <w:uiPriority w:val="9"/>
+    <w:rsid w:val="00884C07"/>
+    <w:rPr>
+      <w:rFonts w:asciiTheme="majorHAnsi" w:eastAsiaTheme="majorEastAsia" w:hAnsiTheme="majorHAnsi" w:cstheme="majorBidi"/>
+      <w:b/>
+      <w:bCs/>
+      <w:color w:val="4F81BD" w:themeColor="accent1"/>
+    </w:rPr>
+  </w:style>
+  <w:style w:type="character" w:customStyle="1" w:styleId="Heading4Char">
+    <w:name w:val="Heading 4 Char"/>
+    <w:basedOn w:val="DefaultParagraphFont"/>
+    <w:link w:val="Heading4"/>
+    <w:uiPriority w:val="9"/>
+    <w:rsid w:val="00884C07"/>
+    <w:rPr>
+      <w:rFonts w:asciiTheme="majorHAnsi" w:eastAsiaTheme="majorEastAsia" w:hAnsiTheme="majorHAnsi" w:cstheme="majorBidi"/>
+      <w:b/>
+      <w:bCs/>
+      <w:i/>
+      <w:iCs/>
+      <w:color w:val="4F81BD" w:themeColor="accent1"/>
+    </w:rPr>
+  </w:style>
+  <w:style w:type="character" w:customStyle="1" w:styleId="Heading5Char">
+    <w:name w:val="Heading 5 Char"/>
+    <w:basedOn w:val="DefaultParagraphFont"/>
+    <w:link w:val="Heading5"/>
+    <w:uiPriority w:val="9"/>
+    <w:rsid w:val="00884C07"/>
+    <w:rPr>
+      <w:rFonts w:asciiTheme="majorHAnsi" w:eastAsiaTheme="majorEastAsia" w:hAnsiTheme="majorHAnsi" w:cstheme="majorBidi"/>
+      <w:color w:val="243F60" w:themeColor="accent1" w:themeShade="7F"/>
+    </w:rPr>
+  </w:style>
+  <w:style w:type="character" w:customStyle="1" w:styleId="Heading6Char">
+    <w:name w:val="Heading 6 Char"/>
+    <w:basedOn w:val="DefaultParagraphFont"/>
+    <w:link w:val="Heading6"/>
+    <w:uiPriority w:val="9"/>
+    <w:rsid w:val="00884C07"/>
+    <w:rPr>
+      <w:rFonts w:asciiTheme="majorHAnsi" w:eastAsiaTheme="majorEastAsia" w:hAnsiTheme="majorHAnsi" w:cstheme="majorBidi"/>
+      <w:i/>
+      <w:iCs/>
+      <w:color w:val="243F60" w:themeColor="accent1" w:themeShade="7F"/>
+    </w:rPr>
+  </w:style>
+  <w:style w:type="character" w:customStyle="1" w:styleId="Heading7Char">
+    <w:name w:val="Heading 7 Char"/>
+    <w:basedOn w:val="DefaultParagraphFont"/>
+    <w:link w:val="Heading7"/>
+    <w:uiPriority w:val="9"/>
+    <w:rsid w:val="00884C07"/>
+    <w:rPr>
+      <w:rFonts w:asciiTheme="majorHAnsi" w:eastAsiaTheme="majorEastAsia" w:hAnsiTheme="majorHAnsi" w:cstheme="majorBidi"/>
+      <w:i/>
+      <w:iCs/>
+      <w:color w:val="404040" w:themeColor="text1" w:themeTint="BF"/>
+    </w:rPr>
+  </w:style>
+  <w:style w:type="character" w:customStyle="1" w:styleId="Heading8Char">
+    <w:name w:val="Heading 8 Char"/>
+    <w:basedOn w:val="DefaultParagraphFont"/>
+    <w:link w:val="Heading8"/>
+    <w:uiPriority w:val="9"/>
+    <w:rsid w:val="00884C07"/>
+    <w:rPr>
+      <w:rFonts w:asciiTheme="majorHAnsi" w:eastAsiaTheme="majorEastAsia" w:hAnsiTheme="majorHAnsi" w:cstheme="majorBidi"/>
+      <w:color w:val="404040" w:themeColor="text1" w:themeTint="BF"/>
+      <w:sz w:val="20"/>
+      <w:szCs w:val="20"/>
+    </w:rPr>
+  </w:style>
+  <w:style w:type="character" w:customStyle="1" w:styleId="Heading9Char">
+    <w:name w:val="Heading 9 Char"/>
+    <w:basedOn w:val="DefaultParagraphFont"/>
+    <w:link w:val="Heading9"/>
+    <w:uiPriority w:val="9"/>
+    <w:rsid w:val="00884C07"/>
+    <w:rPr>
+      <w:rFonts w:asciiTheme="majorHAnsi" w:eastAsiaTheme="majorEastAsia" w:hAnsiTheme="majorHAnsi" w:cstheme="majorBidi"/>
+      <w:i/>
+      <w:iCs/>
+      <w:color w:val="404040" w:themeColor="text1" w:themeTint="BF"/>
+      <w:sz w:val="20"/>
+      <w:szCs w:val="20"/>
+    </w:rPr>
+  </w:style>
+  <w:style w:type="paragraph" w:styleId="Header">
+    <w:name w:val="header"/>
+    <w:basedOn w:val="Normal"/>
+    <w:link w:val="HeaderChar"/>
+    <w:uiPriority w:val="99"/>
+    <w:unhideWhenUsed/>
+    <w:rsid w:val="00D3140B"/>
+    <w:pPr>
+      <w:tabs>
+        <w:tab w:val="center" w:pos="4680"/>
+        <w:tab w:val="right" w:pos="9360"/>
+      </w:tabs>
+      <w:spacing w:after="0" w:line="240" w:lineRule="auto"/>
+    </w:pPr>
+  </w:style>
+  <w:style w:type="character" w:customStyle="1" w:styleId="HeaderChar">
+    <w:name w:val="Header Char"/>
+    <w:basedOn w:val="DefaultParagraphFont"/>
+    <w:link w:val="Header"/>
+    <w:uiPriority w:val="99"/>
+    <w:rsid w:val="00D3140B"/>
+  </w:style>
+  <w:style w:type="paragraph" w:styleId="Footer">
+    <w:name w:val="footer"/>
+    <w:basedOn w:val="Normal"/>
+    <w:link w:val="FooterChar"/>
+    <w:uiPriority w:val="99"/>
+    <w:unhideWhenUsed/>
+    <w:rsid w:val="00D3140B"/>
+    <w:pPr>
+      <w:tabs>
+        <w:tab w:val="center" w:pos="4680"/>
+        <w:tab w:val="right" w:pos="9360"/>
+      </w:tabs>
+      <w:spacing w:after="0" w:line="240" w:lineRule="auto"/>
+    </w:pPr>
+  </w:style>
+  <w:style w:type="character" w:customStyle="1" w:styleId="FooterChar">
+    <w:name w:val="Footer Char"/>
+    <w:basedOn w:val="DefaultParagraphFont"/>
+    <w:link w:val="Footer"/>
+    <w:uiPriority w:val="99"/>
+    <w:rsid w:val="00D3140B"/>
+  </w:style>
+  <w:style w:type="paragraph" w:styleId="TOCHeading">
+    <w:name w:val="TOC Heading"/>
+    <w:basedOn w:val="Heading1"/>
+    <w:next w:val="Normal"/>
+    <w:uiPriority w:val="39"/>
+    <w:semiHidden/>
+    <w:unhideWhenUsed/>
+    <w:qFormat/>
+    <w:rsid w:val="007F3019"/>
+    <w:pPr>
+      <w:numPr>
+        <w:numId w:val="0"/>
+      </w:numPr>
+      <w:outlineLvl w:val="9"/>
+    </w:pPr>
+    <w:rPr>
+      <w:lang w:eastAsia="ja-JP"/>
+    </w:rPr>
+  </w:style>
+  <w:style w:type="paragraph" w:styleId="TOC1">
+    <w:name w:val="toc 1"/>
+    <w:basedOn w:val="Normal"/>
+    <w:next w:val="Normal"/>
+    <w:autoRedefine/>
+    <w:uiPriority w:val="39"/>
+    <w:unhideWhenUsed/>
+    <w:rsid w:val="007F3019"/>
+    <w:pPr>
+      <w:spacing w:after="100"/>
+    </w:pPr>
+  </w:style>
+  <w:style w:type="paragraph" w:styleId="TOC2">
+    <w:name w:val="toc 2"/>
+    <w:basedOn w:val="Normal"/>
+    <w:next w:val="Normal"/>
+    <w:autoRedefine/>
+    <w:uiPriority w:val="39"/>
+    <w:unhideWhenUsed/>
+    <w:rsid w:val="007F3019"/>
+    <w:pPr>
+      <w:spacing w:after="100"/>
+      <w:ind w:left="220"/>
+    </w:pPr>
+  </w:style>
+  <w:style w:type="paragraph" w:styleId="TOC3">
+    <w:name w:val="toc 3"/>
+    <w:basedOn w:val="Normal"/>
+    <w:next w:val="Normal"/>
+    <w:autoRedefine/>
+    <w:uiPriority w:val="39"/>
+    <w:unhideWhenUsed/>
+    <w:rsid w:val="007F3019"/>
+    <w:pPr>
+      <w:spacing w:after="100"/>
+      <w:ind w:left="440"/>
+    </w:pPr>
+  </w:style>
+  <w:style w:type="character" w:styleId="Hyperlink">
+    <w:name w:val="Hyperlink"/>
+    <w:basedOn w:val="DefaultParagraphFont"/>
+    <w:uiPriority w:val="99"/>
+    <w:unhideWhenUsed/>
+    <w:rsid w:val="007F3019"/>
+    <w:rPr>
+      <w:color w:val="0000FF" w:themeColor="hyperlink"/>
+      <w:u w:val="single"/>
+    </w:rPr>
+  </w:style>
+  <w:style w:type="paragraph" w:styleId="BalloonText">
+    <w:name w:val="Balloon Text"/>
+    <w:basedOn w:val="Normal"/>
+    <w:link w:val="BalloonTextChar"/>
+    <w:uiPriority w:val="99"/>
+    <w:semiHidden/>
+    <w:unhideWhenUsed/>
+    <w:rsid w:val="007F3019"/>
+    <w:pPr>
+      <w:spacing w:after="0" w:line="240" w:lineRule="auto"/>
+    </w:pPr>
+    <w:rPr>
+      <w:rFonts w:ascii="Tahoma" w:hAnsi="Tahoma" w:cs="Tahoma"/>
+      <w:sz w:val="16"/>
+      <w:szCs w:val="16"/>
+    </w:rPr>
+  </w:style>
+  <w:style w:type="character" w:customStyle="1" w:styleId="BalloonTextChar">
+    <w:name w:val="Balloon Text Char"/>
+    <w:basedOn w:val="DefaultParagraphFont"/>
+    <w:link w:val="BalloonText"/>
+    <w:uiPriority w:val="99"/>
+    <w:semiHidden/>
+    <w:rsid w:val="007F3019"/>
+    <w:rPr>
+      <w:rFonts w:ascii="Tahoma" w:hAnsi="Tahoma" w:cs="Tahoma"/>
+      <w:sz w:val="16"/>
+      <w:szCs w:val="16"/>
+    </w:rPr>
+  </w:style>
+  <w:style w:type="paragraph" w:styleId="TOC4">
+    <w:name w:val="toc 4"/>
+    <w:basedOn w:val="Normal"/>
+    <w:next w:val="Normal"/>
+    <w:autoRedefine/>
+    <w:uiPriority w:val="39"/>
+    <w:unhideWhenUsed/>
+    <w:rsid w:val="007F3019"/>
+    <w:pPr>
+      <w:spacing w:after="100"/>
+      <w:ind w:left="660"/>
+    </w:pPr>
+  </w:style>
+  <w:style w:type="paragraph" w:styleId="TOC5">
+    <w:name w:val="toc 5"/>
+    <w:basedOn w:val="Normal"/>
+    <w:next w:val="Normal"/>
+    <w:autoRedefine/>
+    <w:uiPriority w:val="39"/>
+    <w:unhideWhenUsed/>
+    <w:rsid w:val="007F3019"/>
+    <w:pPr>
+      <w:spacing w:after="100"/>
+      <w:ind w:left="880"/>
+    </w:pPr>
+  </w:style>
+  <w:style w:type="paragraph" w:styleId="TOC6">
+    <w:name w:val="toc 6"/>
+    <w:basedOn w:val="Normal"/>
+    <w:next w:val="Normal"/>
+    <w:autoRedefine/>
+    <w:uiPriority w:val="39"/>
+    <w:unhideWhenUsed/>
+    <w:rsid w:val="007F3019"/>
+    <w:pPr>
+      <w:spacing w:after="100"/>
+      <w:ind w:left="1100"/>
+    </w:pPr>
+  </w:style>
+  <w:style w:type="paragraph" w:styleId="TOC7">
+    <w:name w:val="toc 7"/>
+    <w:basedOn w:val="Normal"/>
+    <w:next w:val="Normal"/>
+    <w:autoRedefine/>
+    <w:uiPriority w:val="39"/>
+    <w:unhideWhenUsed/>
+    <w:rsid w:val="007F3019"/>
+    <w:pPr>
+      <w:spacing w:after="100"/>
+      <w:ind w:left="1320"/>
+    </w:pPr>
+  </w:style>
+  <w:style w:type="paragraph" w:styleId="TOC8">
+    <w:name w:val="toc 8"/>
+    <w:basedOn w:val="Normal"/>
+    <w:next w:val="Normal"/>
+    <w:autoRedefine/>
+    <w:uiPriority w:val="39"/>
+    <w:unhideWhenUsed/>
+    <w:rsid w:val="007F3019"/>
+    <w:pPr>
+      <w:spacing w:after="100"/>
+      <w:ind w:left="1540"/>
+    </w:pPr>
+  </w:style>
+  <w:style w:type="paragraph" w:styleId="TOC9">
+    <w:name w:val="toc 9"/>
+    <w:basedOn w:val="Normal"/>
+    <w:next w:val="Normal"/>
+    <w:autoRedefine/>
+    <w:uiPriority w:val="39"/>
+    <w:unhideWhenUsed/>
+    <w:rsid w:val="007F3019"/>
+    <w:pPr>
+      <w:spacing w:after="100"/>
+      <w:ind w:left="1760"/>
+    </w:pPr>
+  </w:style>
+  <w:style w:type="paragraph" w:styleId="ListParagraph">
+    <w:name w:val="List Paragraph"/>
+    <w:basedOn w:val="Normal"/>
+    <w:uiPriority w:val="34"/>
+    <w:qFormat/>
+    <w:rsid w:val="00EF000C"/>
+    <w:pPr>
+      <w:ind w:left="720"/>
+      <w:contextualSpacing/>
+    </w:pPr>
+  </w:style>
+</w:styles>
+</file>
+
+<file path=word/stylesWithEffects.xml><?xml version="1.0" encoding="utf-8"?>
+<w:styles xmlns:wpc="http://schemas.microsoft.com/office/word/2010/wordprocessingCanvas" xmlns:mo="http://schemas.microsoft.com/office/mac/office/2008/main" xmlns:mc="http://schemas.openxmlformats.org/markup-compatibility/2006" xmlns:mv="urn:schemas-microsoft-com:mac:vml" xmlns:o="urn:schemas-microsoft-com:office:office" xmlns:r="http://schemas.openxmlformats.org/officeDocument/2006/relationships" xmlns:m="http://schemas.openxmlformats.org/officeDocument/2006/math" xmlns:v="urn:schemas-microsoft-com:vml" xmlns:wp14="http://schemas.microsoft.com/office/word/2010/wordprocessingDrawing" xmlns:wp="http://schemas.openxmlformats.org/drawingml/2006/wordprocessingDrawing" xmlns:w10="urn:schemas-microsoft-com:office:word" xmlns:w="http://schemas.openxmlformats.org/wordprocessingml/2006/main" xmlns:w14="http://schemas.microsoft.com/office/word/2010/wordml" xmlns:wpg="http://schemas.microsoft.com/office/word/2010/wordprocessingGroup" xmlns:wpi="http://schemas.microsoft.com/office/word/2010/wordprocessingInk" xmlns:wne="http://schemas.microsoft.com/office/word/2006/wordml" xmlns:wps="http://schemas.microsoft.com/office/word/2010/wordprocessingShape" mc:Ignorable="w14 wp14">
+  <w:docDefaults>
+    <w:rPrDefault>
+      <w:rPr>
+        <w:rFonts w:asciiTheme="minorHAnsi" w:eastAsiaTheme="minorHAnsi" w:hAnsiTheme="minorHAnsi" w:cstheme="minorBidi"/>
+        <w:sz w:val="22"/>
+        <w:szCs w:val="22"/>
+        <w:lang w:val="en-US" w:eastAsia="en-US" w:bidi="ar-SA"/>
+      </w:rPr>
+    </w:rPrDefault>
+    <w:pPrDefault>
+      <w:pPr>
+        <w:spacing w:after="200" w:line="276" w:lineRule="auto"/>
+      </w:pPr>
+    </w:pPrDefault>
+  </w:docDefaults>
+  <w:latentStyles w:defLockedState="0" w:defUIPriority="99" w:defSemiHidden="1" w:defUnhideWhenUsed="1" w:defQFormat="0" w:count="276">
+    <w:lsdException w:name="Normal" w:semiHidden="0" w:uiPriority="0" w:unhideWhenUsed="0" w:qFormat="1"/>
+    <w:lsdException w:name="heading 1" w:semiHidden="0" w:uiPriority="9" w:unhideWhenUsed="0" w:qFormat="1"/>
+    <w:lsdException w:name="heading 2" w:uiPriority="9" w:qFormat="1"/>
+    <w:lsdException w:name="heading 3" w:uiPriority="9" w:qFormat="1"/>
+    <w:lsdException w:name="heading 4" w:uiPriority="9" w:qFormat="1"/>
+    <w:lsdException w:name="heading 5" w:uiPriority="9" w:qFormat="1"/>
+    <w:lsdException w:name="heading 6" w:uiPriority="9" w:qFormat="1"/>
+    <w:lsdException w:name="heading 7" w:uiPriority="9" w:qFormat="1"/>
+    <w:lsdException w:name="heading 8" w:uiPriority="9" w:qFormat="1"/>
+    <w:lsdException w:name="heading 9" w:uiPriority="9" w:qFormat="1"/>
+    <w:lsdException w:name="toc 1" w:uiPriority="39"/>
+    <w:lsdException w:name="toc 2" w:uiPriority="39"/>
+    <w:lsdException w:name="toc 3" w:uiPriority="39"/>
+    <w:lsdException w:name="toc 4" w:uiPriority="39"/>
+    <w:lsdException w:name="toc 5" w:uiPriority="39"/>
+    <w:lsdException w:name="toc 6" w:uiPriority="39"/>
+    <w:lsdException w:name="toc 7" w:uiPriority="39"/>
+    <w:lsdException w:name="toc 8" w:uiPriority="39"/>
+    <w:lsdException w:name="toc 9" w:uiPriority="39"/>
+    <w:lsdException w:name="caption" w:uiPriority="35" w:qFormat="1"/>
+    <w:lsdException w:name="Title" w:semiHidden="0" w:uiPriority="10" w:unhideWhenUsed="0" w:qFormat="1"/>
+    <w:lsdException w:name="Default Paragraph Font" w:uiPriority="1"/>
+    <w:lsdException w:name="Subtitle" w:semiHidden="0" w:uiPriority="11" w:unhideWhenUsed="0" w:qFormat="1"/>
+    <w:lsdException w:name="Strong" w:semiHidden="0" w:uiPriority="22" w:unhideWhenUsed="0" w:qFormat="1"/>
+    <w:lsdException w:name="Emphasis" w:semiHidden="0" w:uiPriority="20" w:unhideWhenUsed="0" w:qFormat="1"/>
+    <w:lsdException w:name="Table Grid" w:semiHidden="0" w:uiPriority="59" w:unhideWhenUsed="0"/>
+    <w:lsdException w:name="Note Level 1" w:semiHidden="0" w:unhideWhenUsed="0"/>
+    <w:lsdException w:name="Note Level 2" w:semiHidden="0" w:unhideWhenUsed="0"/>
+    <w:lsdException w:name="Note Level 3" w:semiHidden="0" w:unhideWhenUsed="0"/>
+    <w:lsdException w:name="Note Level 4" w:semiHidden="0" w:unhideWhenUsed="0"/>
+    <w:lsdException w:name="Note Level 5" w:semiHidden="0" w:unhideWhenUsed="0"/>
+    <w:lsdException w:name="Note Level 6" w:semiHidden="0" w:unhideWhenUsed="0"/>
+    <w:lsdException w:name="Note Level 7" w:semiHidden="0" w:unhideWhenUsed="0"/>
+    <w:lsdException w:name="Note Level 8" w:semiHidden="0" w:unhideWhenUsed="0"/>
+    <w:lsdException w:name="Note Level 9" w:semiHidden="0" w:unhideWhenUsed="0"/>
+    <w:lsdException w:name="Placeholder Text" w:unhideWhenUsed="0"/>
+    <w:lsdException w:name="No Spacing" w:semiHidden="0" w:uiPriority="1" w:unhideWhenUsed="0" w:qFormat="1"/>
+    <w:lsdException w:name="Light Shading" w:semiHidden="0" w:uiPriority="60" w:unhideWhenUsed="0"/>
+    <w:lsdException w:name="Light List" w:semiHidden="0" w:uiPriority="61" w:unhideWhenUsed="0"/>
+    <w:lsdException w:name="Light Grid" w:semiHidden="0" w:uiPriority="62" w:unhideWhenUsed="0"/>
+    <w:lsdException w:name="Medium Shading 1" w:semiHidden="0" w:uiPriority="63" w:unhideWhenUsed="0"/>
+    <w:lsdException w:name="Medium Shading 2" w:semiHidden="0" w:uiPriority="64" w:unhideWhenUsed="0"/>
+    <w:lsdException w:name="Medium List 1" w:semiHidden="0" w:uiPriority="65" w:unhideWhenUsed="0"/>
+    <w:lsdException w:name="Medium List 2" w:semiHidden="0" w:uiPriority="66" w:unhideWhenUsed="0"/>
+    <w:lsdException w:name="Medium Grid 1" w:semiHidden="0" w:uiPriority="67" w:unhideWhenUsed="0"/>
+    <w:lsdException w:name="Medium Grid 2" w:semiHidden="0" w:uiPriority="68" w:unhideWhenUsed="0"/>
+    <w:lsdException w:name="Medium Grid 3" w:semiHidden="0" w:uiPriority="69" w:unhideWhenUsed="0"/>
+    <w:lsdException w:name="Dark List" w:semiHidden="0" w:uiPriority="70" w:unhideWhenUsed="0"/>
+    <w:lsdException w:name="Colorful Shading" w:semiHidden="0" w:uiPriority="71" w:unhideWhenUsed="0"/>
+    <w:lsdException w:name="Colorful List" w:semiHidden="0" w:uiPriority="72" w:unhideWhenUsed="0"/>
+    <w:lsdException w:name="Colorful Grid" w:semiHidden="0" w:uiPriority="73" w:unhideWhenUsed="0"/>
+    <w:lsdException w:name="Light Shading Accent 1" w:semiHidden="0" w:uiPriority="60" w:unhideWhenUsed="0"/>
+    <w:lsdException w:name="Light List Accent 1" w:semiHidden="0" w:uiPriority="61" w:unhideWhenUsed="0"/>
+    <w:lsdException w:name="Light Grid Accent 1" w:semiHidden="0" w:uiPriority="62" w:unhideWhenUsed="0"/>
+    <w:lsdException w:name="Medium Shading 1 Accent 1" w:semiHidden="0" w:uiPriority="63" w:unhideWhenUsed="0"/>
+    <w:lsdException w:name="Medium Shading 2 Accent 1" w:semiHidden="0" w:uiPriority="64" w:unhideWhenUsed="0"/>
+    <w:lsdException w:name="Medium List 1 Accent 1" w:semiHidden="0" w:uiPriority="65" w:unhideWhenUsed="0"/>
+    <w:lsdException w:name="Revision" w:unhideWhenUsed="0"/>
+    <w:lsdException w:name="List Paragraph" w:semiHidden="0" w:uiPriority="34" w:unhideWhenUsed="0" w:qFormat="1"/>
+    <w:lsdException w:name="Quote" w:semiHidden="0" w:uiPriority="29" w:unhideWhenUsed="0" w:qFormat="1"/>
+    <w:lsdException w:name="Intense Quote" w:semiHidden="0" w:uiPriority="30" w:unhideWhenUsed="0" w:qFormat="1"/>
+    <w:lsdException w:name="Medium List 2 Accent 1" w:semiHidden="0" w:uiPriority="66" w:unhideWhenUsed="0"/>
+    <w:lsdException w:name="Medium Grid 1 Accent 1" w:semiHidden="0" w:uiPriority="67" w:unhideWhenUsed="0"/>
+    <w:lsdException w:name="Medium Grid 2 Accent 1" w:semiHidden="0" w:uiPriority="68" w:unhideWhenUsed="0"/>
+    <w:lsdException w:name="Medium Grid 3 Accent 1" w:semiHidden="0" w:uiPriority="69" w:unhideWhenUsed="0"/>
+    <w:lsdException w:name="Dark List Accent 1" w:semiHidden="0" w:uiPriority="70" w:unhideWhenUsed="0"/>
+    <w:lsdException w:name="Colorful Shading Accent 1" w:semiHidden="0" w:uiPriority="71" w:unhideWhenUsed="0"/>
+    <w:lsdException w:name="Colorful List Accent 1" w:semiHidden="0" w:uiPriority="72" w:unhideWhenUsed="0"/>
+    <w:lsdException w:name="Colorful Grid Accent 1" w:semiHidden="0" w:uiPriority="73" w:unhideWhenUsed="0"/>
+    <w:lsdException w:name="Light Shading Accent 2" w:semiHidden="0" w:uiPriority="60" w:unhideWhenUsed="0"/>
+    <w:lsdException w:name="Light List Accent 2" w:semiHidden="0" w:uiPriority="61" w:unhideWhenUsed="0"/>
+    <w:lsdException w:name="Light Grid Accent 2" w:semiHidden="0" w:uiPriority="62" w:unhideWhenUsed="0"/>
+    <w:lsdException w:name="Medium Shading 1 Accent 2" w:semiHidden="0" w:uiPriority="63" w:unhideWhenUsed="0"/>
+    <w:lsdException w:name="Medium Shading 2 Accent 2" w:semiHidden="0" w:uiPriority="64" w:unhideWhenUsed="0"/>
+    <w:lsdException w:name="Medium List 1 Accent 2" w:semiHidden="0" w:uiPriority="65" w:unhideWhenUsed="0"/>
+    <w:lsdException w:name="Medium List 2 Accent 2" w:semiHidden="0" w:uiPriority="66" w:unhideWhenUsed="0"/>
+    <w:lsdException w:name="Medium Grid 1 Accent 2" w:semiHidden="0" w:uiPriority="67" w:unhideWhenUsed="0"/>
+    <w:lsdException w:name="Medium Grid 2 Accent 2" w:semiHidden="0" w:uiPriority="68" w:unhideWhenUsed="0"/>
+    <w:lsdException w:name="Medium Grid 3 Accent 2" w:semiHidden="0" w:uiPriority="69" w:unhideWhenUsed="0"/>
+    <w:lsdException w:name="Dark List Accent 2" w:semiHidden="0" w:uiPriority="70" w:unhideWhenUsed="0"/>
+    <w:lsdException w:name="Colorful Shading Accent 2" w:semiHidden="0" w:uiPriority="71" w:unhideWhenUsed="0"/>
+    <w:lsdException w:name="Colorful List Accent 2" w:semiHidden="0" w:uiPriority="72" w:unhideWhenUsed="0"/>
+    <w:lsdException w:name="Colorful Grid Accent 2" w:semiHidden="0" w:uiPriority="73" w:unhideWhenUsed="0"/>
+    <w:lsdException w:name="Light Shading Accent 3" w:semiHidden="0" w:uiPriority="60" w:unhideWhenUsed="0"/>
+    <w:lsdException w:name="Light List Accent 3" w:semiHidden="0" w:uiPriority="61" w:unhideWhenUsed="0"/>
+    <w:lsdException w:name="Light Grid Accent 3" w:semiHidden="0" w:uiPriority="62" w:unhideWhenUsed="0"/>
+    <w:lsdException w:name="Medium Shading 1 Accent 3" w:semiHidden="0" w:uiPriority="63" w:unhideWhenUsed="0"/>
+    <w:lsdException w:name="Medium Shading 2 Accent 3" w:semiHidden="0" w:uiPriority="64" w:unhideWhenUsed="0"/>
+    <w:lsdException w:name="Medium List 1 Accent 3" w:semiHidden="0" w:uiPriority="65" w:unhideWhenUsed="0"/>
+    <w:lsdException w:name="Medium List 2 Accent 3" w:semiHidden="0" w:uiPriority="66" w:unhideWhenUsed="0"/>
+    <w:lsdException w:name="Medium Grid 1 Accent 3" w:semiHidden="0" w:uiPriority="67" w:unhideWhenUsed="0"/>
+    <w:lsdException w:name="Medium Grid 2 Accent 3" w:semiHidden="0" w:uiPriority="68" w:unhideWhenUsed="0"/>
+    <w:lsdException w:name="Medium Grid 3 Accent 3" w:semiHidden="0" w:uiPriority="69" w:unhideWhenUsed="0"/>
+    <w:lsdException w:name="Dark List Accent 3" w:semiHidden="0" w:uiPriority="70" w:unhideWhenUsed="0"/>
+    <w:lsdException w:name="Colorful Shading Accent 3" w:semiHidden="0" w:uiPriority="71" w:unhideWhenUsed="0"/>
+    <w:lsdException w:name="Colorful List Accent 3" w:semiHidden="0" w:uiPriority="72" w:unhideWhenUsed="0"/>
+    <w:lsdException w:name="Colorful Grid Accent 3" w:semiHidden="0" w:uiPriority="73" w:unhideWhenUsed="0"/>
+    <w:lsdException w:name="Light Shading Accent 4" w:semiHidden="0" w:uiPriority="60" w:unhideWhenUsed="0"/>
+    <w:lsdException w:name="Light List Accent 4" w:semiHidden="0" w:uiPriority="61" w:unhideWhenUsed="0"/>
+    <w:lsdException w:name="Light Grid Accent 4" w:semiHidden="0" w:uiPriority="62" w:unhideWhenUsed="0"/>
+    <w:lsdException w:name="Medium Shading 1 Accent 4" w:semiHidden="0" w:uiPriority="63" w:unhideWhenUsed="0"/>
+    <w:lsdException w:name="Medium Shading 2 Accent 4" w:semiHidden="0" w:uiPriority="64" w:unhideWhenUsed="0"/>
+    <w:lsdException w:name="Medium List 1 Accent 4" w:semiHidden="0" w:uiPriority="65" w:unhideWhenUsed="0"/>
+    <w:lsdException w:name="Medium List 2 Accent 4" w:semiHidden="0" w:uiPriority="66" w:unhideWhenUsed="0"/>
+    <w:lsdException w:name="Medium Grid 1 Accent 4" w:semiHidden="0" w:uiPriority="67" w:unhideWhenUsed="0"/>
+    <w:lsdException w:name="Medium Grid 2 Accent 4" w:semiHidden="0" w:uiPriority="68" w:unhideWhenUsed="0"/>
+    <w:lsdException w:name="Medium Grid 3 Accent 4" w:semiHidden="0" w:uiPriority="69" w:unhideWhenUsed="0"/>
+    <w:lsdException w:name="Dark List Accent 4" w:semiHidden="0" w:uiPriority="70" w:unhideWhenUsed="0"/>
+    <w:lsdException w:name="Colorful Shading Accent 4" w:semiHidden="0" w:uiPriority="71" w:unhideWhenUsed="0"/>
+    <w:lsdException w:name="Colorful List Accent 4" w:semiHidden="0" w:uiPriority="72" w:unhideWhenUsed="0"/>
+    <w:lsdException w:name="Colorful Grid Accent 4" w:semiHidden="0" w:uiPriority="73" w:unhideWhenUsed="0"/>
+    <w:lsdException w:name="Light Shading Accent 5" w:semiHidden="0" w:uiPriority="60" w:unhideWhenUsed="0"/>
+    <w:lsdException w:name="Light List Accent 5" w:semiHidden="0" w:uiPriority="61" w:unhideWhenUsed="0"/>
+    <w:lsdException w:name="Light Grid Accent 5" w:semiHidden="0" w:uiPriority="62" w:unhideWhenUsed="0"/>
+    <w:lsdException w:name="Medium Shading 1 Accent 5" w:semiHidden="0" w:uiPriority="63" w:unhideWhenUsed="0"/>
+    <w:lsdException w:name="Medium Shading 2 Accent 5" w:semiHidden="0" w:uiPriority="64" w:unhideWhenUsed="0"/>
+    <w:lsdException w:name="Medium List 1 Accent 5" w:semiHidden="0" w:uiPriority="65" w:unhideWhenUsed="0"/>
+    <w:lsdException w:name="Medium List 2 Accent 5" w:semiHidden="0" w:uiPriority="66" w:unhideWhenUsed="0"/>
+    <w:lsdException w:name="Medium Grid 1 Accent 5" w:semiHidden="0" w:uiPriority="67" w:unhideWhenUsed="0"/>
+    <w:lsdException w:name="Medium Grid 2 Accent 5" w:semiHidden="0" w:uiPriority="68" w:unhideWhenUsed="0"/>
+    <w:lsdException w:name="Medium Grid 3 Accent 5" w:semiHidden="0" w:uiPriority="69" w:unhideWhenUsed="0"/>
+    <w:lsdException w:name="Dark List Accent 5" w:semiHidden="0" w:uiPriority="70" w:unhideWhenUsed="0"/>
+    <w:lsdException w:name="Colorful Shading Accent 5" w:semiHidden="0" w:uiPriority="71" w:unhideWhenUsed="0"/>
+    <w:lsdException w:name="Colorful List Accent 5" w:semiHidden="0" w:uiPriority="72" w:unhideWhenUsed="0"/>
+    <w:lsdException w:name="Colorful Grid Accent 5" w:semiHidden="0" w:uiPriority="73" w:unhideWhenUsed="0"/>
+    <w:lsdException w:name="Light Shading Accent 6" w:semiHidden="0" w:uiPriority="60" w:unhideWhenUsed="0"/>
+    <w:lsdException w:name="Light List Accent 6" w:semiHidden="0" w:uiPriority="61" w:unhideWhenUsed="0"/>
+    <w:lsdException w:name="Light Grid Accent 6" w:semiHidden="0" w:uiPriority="62" w:unhideWhenUsed="0"/>
+    <w:lsdException w:name="Medium Shading 1 Accent 6" w:semiHidden="0" w:uiPriority="63" w:unhideWhenUsed="0"/>
+    <w:lsdException w:name="Medium Shading 2 Accent 6" w:semiHidden="0" w:uiPriority="64" w:unhideWhenUsed="0"/>
+    <w:lsdException w:name="Medium List 1 Accent 6" w:semiHidden="0" w:uiPriority="65" w:unhideWhenUsed="0"/>
+    <w:lsdException w:name="Medium List 2 Accent 6" w:semiHidden="0" w:uiPriority="66" w:unhideWhenUsed="0"/>
+    <w:lsdException w:name="Medium Grid 1 Accent 6" w:semiHidden="0" w:uiPriority="67" w:unhideWhenUsed="0"/>
+    <w:lsdException w:name="Medium Grid 2 Accent 6" w:semiHidden="0" w:uiPriority="68" w:unhideWhenUsed="0"/>
+    <w:lsdException w:name="Medium Grid 3 Accent 6" w:semiHidden="0" w:uiPriority="69" w:unhideWhenUsed="0"/>
+    <w:lsdException w:name="Dark List Accent 6" w:semiHidden="0" w:uiPriority="70" w:unhideWhenUsed="0"/>
+    <w:lsdException w:name="Colorful Shading Accent 6" w:semiHidden="0" w:uiPriority="71" w:unhideWhenUsed="0"/>
+    <w:lsdException w:name="Colorful List Accent 6" w:semiHidden="0" w:uiPriority="72" w:unhideWhenUsed="0"/>
+    <w:lsdException w:name="Colorful Grid Accent 6" w:semiHidden="0" w:uiPriority="73" w:unhideWhenUsed="0"/>
+    <w:lsdException w:name="Subtle Emphasis" w:semiHidden="0" w:uiPriority="19" w:unhideWhenUsed="0" w:qFormat="1"/>
+    <w:lsdException w:name="Intense Emphasis" w:semiHidden="0" w:uiPriority="21" w:unhideWhenUsed="0" w:qFormat="1"/>
+    <w:lsdException w:name="Subtle Reference" w:semiHidden="0" w:uiPriority="31" w:unhideWhenUsed="0" w:qFormat="1"/>
+    <w:lsdException w:name="Intense Reference" w:semiHidden="0" w:uiPriority="32" w:unhideWhenUsed="0" w:qFormat="1"/>
+    <w:lsdException w:name="Book Title" w:semiHidden="0" w:uiPriority="33" w:unhideWhenUsed="0" w:qFormat="1"/>
+    <w:lsdException w:name="Bibliography" w:uiPriority="37"/>
+    <w:lsdException w:name="TOC Heading" w:uiPriority="39" w:qFormat="1"/>
+  </w:latentStyles>
+  <w:style w:type="paragraph" w:default="1" w:styleId="Normal">
+    <w:name w:val="Normal"/>
+    <w:qFormat/>
+  </w:style>
+  <w:style w:type="paragraph" w:styleId="Heading1">
+    <w:name w:val="heading 1"/>
+    <w:basedOn w:val="Normal"/>
+    <w:next w:val="Normal"/>
+    <w:link w:val="Heading1Char"/>
+    <w:uiPriority w:val="9"/>
+    <w:qFormat/>
+    <w:rsid w:val="00CC3DBD"/>
+    <w:pPr>
+      <w:keepNext/>
+      <w:keepLines/>
+      <w:numPr>
+        <w:numId w:val="8"/>
+      </w:numPr>
+      <w:spacing w:before="480" w:after="0"/>
+      <w:outlineLvl w:val="0"/>
+    </w:pPr>
+    <w:rPr>
+      <w:rFonts w:asciiTheme="majorHAnsi" w:eastAsiaTheme="majorEastAsia" w:hAnsiTheme="majorHAnsi" w:cstheme="majorBidi"/>
+      <w:b/>
+      <w:bCs/>
+      <w:color w:val="365F91" w:themeColor="accent1" w:themeShade="BF"/>
+      <w:sz w:val="28"/>
+      <w:szCs w:val="28"/>
+    </w:rPr>
+  </w:style>
+  <w:style w:type="paragraph" w:styleId="Heading2">
+    <w:name w:val="heading 2"/>
+    <w:basedOn w:val="Normal"/>
+    <w:next w:val="Normal"/>
+    <w:link w:val="Heading2Char"/>
+    <w:uiPriority w:val="9"/>
+    <w:unhideWhenUsed/>
+    <w:qFormat/>
+    <w:rsid w:val="00CC3DBD"/>
+    <w:pPr>
+      <w:keepNext/>
+      <w:keepLines/>
+      <w:numPr>
+        <w:ilvl w:val="1"/>
+        <w:numId w:val="8"/>
+      </w:numPr>
+      <w:spacing w:before="200" w:after="0"/>
+      <w:outlineLvl w:val="1"/>
+    </w:pPr>
+    <w:rPr>
+      <w:rFonts w:asciiTheme="majorHAnsi" w:eastAsiaTheme="majorEastAsia" w:hAnsiTheme="majorHAnsi" w:cstheme="majorBidi"/>
+      <w:b/>
+      <w:bCs/>
+      <w:color w:val="4F81BD" w:themeColor="accent1"/>
+      <w:sz w:val="26"/>
+      <w:szCs w:val="26"/>
+    </w:rPr>
+  </w:style>
+  <w:style w:type="paragraph" w:styleId="Heading3">
+    <w:name w:val="heading 3"/>
+    <w:basedOn w:val="Normal"/>
+    <w:next w:val="Normal"/>
+    <w:link w:val="Heading3Char"/>
+    <w:uiPriority w:val="9"/>
+    <w:unhideWhenUsed/>
+    <w:qFormat/>
+    <w:rsid w:val="00884C07"/>
+    <w:pPr>
+      <w:keepNext/>
+      <w:keepLines/>
+      <w:numPr>
+        <w:ilvl w:val="2"/>
+        <w:numId w:val="8"/>
+      </w:numPr>
+      <w:spacing w:before="200" w:after="0"/>
+      <w:outlineLvl w:val="2"/>
+    </w:pPr>
+    <w:rPr>
+      <w:rFonts w:asciiTheme="majorHAnsi" w:eastAsiaTheme="majorEastAsia" w:hAnsiTheme="majorHAnsi" w:cstheme="majorBidi"/>
+      <w:b/>
+      <w:bCs/>
+      <w:color w:val="4F81BD" w:themeColor="accent1"/>
+    </w:rPr>
+  </w:style>
+  <w:style w:type="paragraph" w:styleId="Heading4">
+    <w:name w:val="heading 4"/>
+    <w:basedOn w:val="Normal"/>
+    <w:next w:val="Normal"/>
+    <w:link w:val="Heading4Char"/>
+    <w:uiPriority w:val="9"/>
+    <w:unhideWhenUsed/>
+    <w:qFormat/>
+    <w:rsid w:val="00884C07"/>
+    <w:pPr>
+      <w:keepNext/>
+      <w:keepLines/>
+      <w:numPr>
+        <w:ilvl w:val="3"/>
+        <w:numId w:val="8"/>
+      </w:numPr>
+      <w:spacing w:before="200" w:after="0"/>
+      <w:outlineLvl w:val="3"/>
+    </w:pPr>
+    <w:rPr>
+      <w:rFonts w:asciiTheme="majorHAnsi" w:eastAsiaTheme="majorEastAsia" w:hAnsiTheme="majorHAnsi" w:cstheme="majorBidi"/>
+      <w:b/>
+      <w:bCs/>
+      <w:i/>
+      <w:iCs/>
+      <w:color w:val="4F81BD" w:themeColor="accent1"/>
+    </w:rPr>
+  </w:style>
+  <w:style w:type="paragraph" w:styleId="Heading5">
+    <w:name w:val="heading 5"/>
+    <w:basedOn w:val="Normal"/>
+    <w:next w:val="Normal"/>
+    <w:link w:val="Heading5Char"/>
+    <w:uiPriority w:val="9"/>
+    <w:unhideWhenUsed/>
+    <w:qFormat/>
+    <w:rsid w:val="00884C07"/>
+    <w:pPr>
+      <w:keepNext/>
+      <w:keepLines/>
+      <w:numPr>
+        <w:ilvl w:val="4"/>
+        <w:numId w:val="8"/>
+      </w:numPr>
+      <w:spacing w:before="200" w:after="0"/>
+      <w:outlineLvl w:val="4"/>
+    </w:pPr>
+    <w:rPr>
+      <w:rFonts w:asciiTheme="majorHAnsi" w:eastAsiaTheme="majorEastAsia" w:hAnsiTheme="majorHAnsi" w:cstheme="majorBidi"/>
+      <w:color w:val="243F60" w:themeColor="accent1" w:themeShade="7F"/>
+    </w:rPr>
+  </w:style>
+  <w:style w:type="paragraph" w:styleId="Heading6">
+    <w:name w:val="heading 6"/>
+    <w:basedOn w:val="Normal"/>
+    <w:next w:val="Normal"/>
+    <w:link w:val="Heading6Char"/>
+    <w:uiPriority w:val="9"/>
+    <w:unhideWhenUsed/>
+    <w:qFormat/>
+    <w:rsid w:val="00884C07"/>
+    <w:pPr>
+      <w:keepNext/>
+      <w:keepLines/>
+      <w:numPr>
+        <w:ilvl w:val="5"/>
+        <w:numId w:val="8"/>
+      </w:numPr>
+      <w:spacing w:before="200" w:after="0"/>
+      <w:outlineLvl w:val="5"/>
+    </w:pPr>
+    <w:rPr>
+      <w:rFonts w:asciiTheme="majorHAnsi" w:eastAsiaTheme="majorEastAsia" w:hAnsiTheme="majorHAnsi" w:cstheme="majorBidi"/>
+      <w:i/>
+      <w:iCs/>
+      <w:color w:val="243F60" w:themeColor="accent1" w:themeShade="7F"/>
+    </w:rPr>
+  </w:style>
+  <w:style w:type="paragraph" w:styleId="Heading7">
+    <w:name w:val="heading 7"/>
+    <w:basedOn w:val="Normal"/>
+    <w:next w:val="Normal"/>
+    <w:link w:val="Heading7Char"/>
+    <w:uiPriority w:val="9"/>
+    <w:unhideWhenUsed/>
+    <w:qFormat/>
+    <w:rsid w:val="00884C07"/>
+    <w:pPr>
+      <w:keepNext/>
+      <w:keepLines/>
+      <w:numPr>
+        <w:ilvl w:val="6"/>
+        <w:numId w:val="8"/>
+      </w:numPr>
+      <w:spacing w:before="200" w:after="0"/>
+      <w:outlineLvl w:val="6"/>
+    </w:pPr>
+    <w:rPr>
+      <w:rFonts w:asciiTheme="majorHAnsi" w:eastAsiaTheme="majorEastAsia" w:hAnsiTheme="majorHAnsi" w:cstheme="majorBidi"/>
+      <w:i/>
+      <w:iCs/>
+      <w:color w:val="404040" w:themeColor="text1" w:themeTint="BF"/>
+    </w:rPr>
+  </w:style>
+  <w:style w:type="paragraph" w:styleId="Heading8">
+    <w:name w:val="heading 8"/>
+    <w:basedOn w:val="Normal"/>
+    <w:next w:val="Normal"/>
+    <w:link w:val="Heading8Char"/>
+    <w:uiPriority w:val="9"/>
+    <w:unhideWhenUsed/>
+    <w:qFormat/>
+    <w:rsid w:val="00884C07"/>
+    <w:pPr>
+      <w:keepNext/>
+      <w:keepLines/>
+      <w:numPr>
+        <w:ilvl w:val="7"/>
+        <w:numId w:val="8"/>
+      </w:numPr>
+      <w:spacing w:before="200" w:after="0"/>
+      <w:outlineLvl w:val="7"/>
+    </w:pPr>
+    <w:rPr>
+      <w:rFonts w:asciiTheme="majorHAnsi" w:eastAsiaTheme="majorEastAsia" w:hAnsiTheme="majorHAnsi" w:cstheme="majorBidi"/>
+      <w:color w:val="404040" w:themeColor="text1" w:themeTint="BF"/>
+      <w:sz w:val="20"/>
+      <w:szCs w:val="20"/>
+    </w:rPr>
+  </w:style>
+  <w:style w:type="paragraph" w:styleId="Heading9">
+    <w:name w:val="heading 9"/>
+    <w:basedOn w:val="Normal"/>
+    <w:next w:val="Normal"/>
+    <w:link w:val="Heading9Char"/>
+    <w:uiPriority w:val="9"/>
+    <w:unhideWhenUsed/>
+    <w:qFormat/>
+    <w:rsid w:val="00884C07"/>
+    <w:pPr>
+      <w:keepNext/>
+      <w:keepLines/>
+      <w:numPr>
+        <w:ilvl w:val="8"/>
+        <w:numId w:val="8"/>
+      </w:numPr>
+      <w:spacing w:before="200" w:after="0"/>
+      <w:outlineLvl w:val="8"/>
+    </w:pPr>
+    <w:rPr>
+      <w:rFonts w:asciiTheme="majorHAnsi" w:eastAsiaTheme="majorEastAsia" w:hAnsiTheme="majorHAnsi" w:cstheme="majorBidi"/>
+      <w:i/>
+      <w:iCs/>
+      <w:color w:val="404040" w:themeColor="text1" w:themeTint="BF"/>
+      <w:sz w:val="20"/>
+      <w:szCs w:val="20"/>
+    </w:rPr>
+  </w:style>
+  <w:style w:type="character" w:default="1" w:styleId="DefaultParagraphFont">
+    <w:name w:val="Default Paragraph Font"/>
+    <w:uiPriority w:val="1"/>
     <w:unhideWhenUsed/>
   </w:style>
   <w:style w:type="table" w:default="1" w:styleId="TableNormal">
@@ -3474,7 +4340,7 @@
 </file>
 
 <file path=customXml/itemProps1.xml><?xml version="1.0" encoding="utf-8"?>
-<ds:datastoreItem xmlns:ds="http://schemas.openxmlformats.org/officeDocument/2006/customXml" ds:itemID="{E5926A5C-8E32-43DC-AC92-D6EA8999B537}">
+<ds:datastoreItem xmlns:ds="http://schemas.openxmlformats.org/officeDocument/2006/customXml" ds:itemID="{48397AEF-D465-E240-BD47-734F17838F5F}">
   <ds:schemaRefs>
     <ds:schemaRef ds:uri="http://schemas.openxmlformats.org/officeDocument/2006/bibliography"/>
   </ds:schemaRefs>

</xml_diff>